<commit_message>
added graphics to air interface
edited the air interface to include the uplink channelization scheme
and clarified discussion about the sub channel scheme.
</commit_message>
<xml_diff>
--- a/Engineering/ARAP/Flying_ARAP_Air_Interface.docx
+++ b/Engineering/ARAP/Flying_ARAP_Air_Interface.docx
@@ -2,8 +2,6 @@
 <file path=word/document.xml><?xml version="1.0" encoding="utf-8"?>
 <w:document xmlns:wpc="http://schemas.microsoft.com/office/word/2010/wordprocessingCanvas" xmlns:mo="http://schemas.microsoft.com/office/mac/office/2008/main" xmlns:mc="http://schemas.openxmlformats.org/markup-compatibility/2006" xmlns:mv="urn:schemas-microsoft-com:mac:vml" xmlns:o="urn:schemas-microsoft-com:office:office" xmlns:r="http://schemas.openxmlformats.org/officeDocument/2006/relationships" xmlns:m="http://schemas.openxmlformats.org/officeDocument/2006/math" xmlns:v="urn:schemas-microsoft-com:vml" xmlns:wp14="http://schemas.microsoft.com/office/word/2010/wordprocessingDrawing" xmlns:wp="http://schemas.openxmlformats.org/drawingml/2006/wordprocessingDrawing" xmlns:w10="urn:schemas-microsoft-com:office:word" xmlns:w="http://schemas.openxmlformats.org/wordprocessingml/2006/main" xmlns:w14="http://schemas.microsoft.com/office/word/2010/wordml" xmlns:wpg="http://schemas.microsoft.com/office/word/2010/wordprocessingGroup" xmlns:wpi="http://schemas.microsoft.com/office/word/2010/wordprocessingInk" xmlns:wne="http://schemas.microsoft.com/office/word/2006/wordml" xmlns:wps="http://schemas.microsoft.com/office/word/2010/wordprocessingShape" mc:Ignorable="w14 wp14">
   <w:body>
-    <w:bookmarkStart w:id="0" w:name="_GoBack"/>
-    <w:bookmarkEnd w:id="0"/>
     <w:p>
       <w:pPr>
         <w:pStyle w:val="TOC1"/>
@@ -1544,21 +1542,21 @@
       <w:pPr>
         <w:pStyle w:val="Heading1"/>
       </w:pPr>
-      <w:bookmarkStart w:id="1" w:name="_Toc320807619"/>
+      <w:bookmarkStart w:id="0" w:name="_Toc320807619"/>
       <w:r>
         <w:t>Part</w:t>
       </w:r>
       <w:r>
         <w:t xml:space="preserve"> 1 – General Information</w:t>
       </w:r>
-      <w:bookmarkEnd w:id="1"/>
+      <w:bookmarkEnd w:id="0"/>
     </w:p>
     <w:p/>
     <w:p>
       <w:pPr>
         <w:pStyle w:val="Heading2"/>
       </w:pPr>
-      <w:bookmarkStart w:id="2" w:name="_Toc320807620"/>
+      <w:bookmarkStart w:id="1" w:name="_Toc320807620"/>
       <w:r>
         <w:lastRenderedPageBreak/>
         <w:t xml:space="preserve">Chapter 1 </w:t>
@@ -1569,36 +1567,36 @@
       <w:r>
         <w:t>Overhead</w:t>
       </w:r>
+      <w:bookmarkEnd w:id="1"/>
+      <w:r>
+        <w:t xml:space="preserve"> </w:t>
+      </w:r>
+    </w:p>
+    <w:p>
+      <w:proofErr w:type="gramStart"/>
+      <w:r>
+        <w:t>numeric</w:t>
+      </w:r>
+      <w:proofErr w:type="gramEnd"/>
+      <w:r>
+        <w:t xml:space="preserve"> information, domain specific definiti</w:t>
+      </w:r>
+      <w:r>
+        <w:t xml:space="preserve">ons, preface, section summaries </w:t>
+      </w:r>
+      <w:r>
+        <w:t xml:space="preserve">so you know where to go quickly, </w:t>
+      </w:r>
+    </w:p>
+    <w:p>
+      <w:pPr>
+        <w:pStyle w:val="Heading3"/>
+      </w:pPr>
+      <w:bookmarkStart w:id="2" w:name="_Toc320807621"/>
+      <w:r>
+        <w:t>Origin of this Document</w:t>
+      </w:r>
       <w:bookmarkEnd w:id="2"/>
-      <w:r>
-        <w:t xml:space="preserve"> </w:t>
-      </w:r>
-    </w:p>
-    <w:p>
-      <w:proofErr w:type="gramStart"/>
-      <w:r>
-        <w:t>numeric</w:t>
-      </w:r>
-      <w:proofErr w:type="gramEnd"/>
-      <w:r>
-        <w:t xml:space="preserve"> information, domain specific definiti</w:t>
-      </w:r>
-      <w:r>
-        <w:t xml:space="preserve">ons, preface, section summaries </w:t>
-      </w:r>
-      <w:r>
-        <w:t xml:space="preserve">so you know where to go quickly, </w:t>
-      </w:r>
-    </w:p>
-    <w:p>
-      <w:pPr>
-        <w:pStyle w:val="Heading3"/>
-      </w:pPr>
-      <w:bookmarkStart w:id="3" w:name="_Toc320807621"/>
-      <w:r>
-        <w:t>Origin of this Document</w:t>
-      </w:r>
-      <w:bookmarkEnd w:id="3"/>
     </w:p>
     <w:p>
       <w:r>
@@ -1648,51 +1646,88 @@
       <w:pPr>
         <w:pStyle w:val="Heading3"/>
       </w:pPr>
-      <w:bookmarkStart w:id="4" w:name="_Toc320807622"/>
+      <w:bookmarkStart w:id="3" w:name="_Toc320807622"/>
       <w:r>
         <w:t>Motivation</w:t>
       </w:r>
+      <w:bookmarkEnd w:id="3"/>
+    </w:p>
+    <w:p>
+      <w:r>
+        <w:t>The Flying ARAP Project was proposed</w:t>
+      </w:r>
+      <w:r>
+        <w:t xml:space="preserve"> by </w:t>
+      </w:r>
+      <w:proofErr w:type="spellStart"/>
+      <w:r>
+        <w:t>Howie</w:t>
+      </w:r>
+      <w:proofErr w:type="spellEnd"/>
+      <w:r>
+        <w:t xml:space="preserve"> </w:t>
+      </w:r>
+      <w:proofErr w:type="spellStart"/>
+      <w:r>
+        <w:t>DeFelice</w:t>
+      </w:r>
+      <w:proofErr w:type="spellEnd"/>
+      <w:r>
+        <w:t xml:space="preserve"> as a way to test the Symposium Demonstration GNU Radio flow graph. </w:t>
+      </w:r>
+      <w:r>
+        <w:t>The Symposium Demo</w:t>
+      </w:r>
+      <w:r>
+        <w:t xml:space="preserve"> flow graph has four FDMA NBFM channels received, digitized, and multiplexed </w:t>
+      </w:r>
+      <w:r>
+        <w:t xml:space="preserve">into a single digital downlink and is the basis for the Phase 4 Ground ARAP. </w:t>
+      </w:r>
+    </w:p>
+    <w:p>
+      <w:r>
+        <w:t xml:space="preserve">Anticipated receivers for Flying ARAP are off-the-shelf VHF-capable SDRs and receiver dongles. The Flying ARAP is a lightweight version of the Phase 4 Ground ARAP. Flying ARAP provides testing of core concepts in an inexpensive easy-to-construct experiment. Flying ARAP is a 1U spacecraft that (if approved) will be launched from ISS in 2017. </w:t>
+      </w:r>
+    </w:p>
+    <w:p>
+      <w:r>
+        <w:t xml:space="preserve">It will be active for only a few months. Therefore the user interface and functionality needs to be simple, powerful, and intuitive. </w:t>
+      </w:r>
+    </w:p>
+    <w:p>
+      <w:r>
+        <w:t xml:space="preserve">Reuse of this design is possible on other missions. Reuse of this </w:t>
+      </w:r>
+      <w:r>
+        <w:t>design</w:t>
+      </w:r>
+      <w:r>
+        <w:t xml:space="preserve"> is possible in terrestrial applications. </w:t>
+      </w:r>
+    </w:p>
+    <w:p/>
+    <w:p>
+      <w:pPr>
+        <w:pStyle w:val="Heading2"/>
+      </w:pPr>
+      <w:bookmarkStart w:id="4" w:name="_Toc320807623"/>
+      <w:r>
+        <w:t>Chapter 2 Link Budget</w:t>
+      </w:r>
       <w:bookmarkEnd w:id="4"/>
-    </w:p>
-    <w:p>
-      <w:r>
-        <w:t>The Flying ARAP Project was proposed</w:t>
-      </w:r>
-      <w:r>
-        <w:t xml:space="preserve"> by Howie DeFelice</w:t>
-      </w:r>
-      <w:r>
-        <w:t xml:space="preserve"> as a way to test the Symposium Demonstration GNU Radio flow graph. </w:t>
-      </w:r>
-      <w:r>
-        <w:t>The Symposium Demo</w:t>
-      </w:r>
-      <w:r>
-        <w:t xml:space="preserve"> flow graph has four FDMA NBFM channels received, digitized, and multiplexed </w:t>
-      </w:r>
-      <w:r>
-        <w:t xml:space="preserve">into a single digital downlink and is the basis for the Phase 4 Ground ARAP. </w:t>
-      </w:r>
-    </w:p>
-    <w:p>
-      <w:r>
-        <w:t xml:space="preserve">Anticipated receivers for Flying ARAP are off-the-shelf VHF-capable SDRs and receiver dongles. The Flying ARAP is a lightweight version of the Phase 4 Ground ARAP. Flying ARAP provides testing of core concepts in an inexpensive easy-to-construct experiment. Flying ARAP is a 1U spacecraft that (if approved) will be launched from ISS in 2017. </w:t>
-      </w:r>
-    </w:p>
-    <w:p>
-      <w:r>
-        <w:t xml:space="preserve">It will be active for only a few months. Therefore the user interface and functionality needs to be simple, powerful, and intuitive. </w:t>
-      </w:r>
-    </w:p>
-    <w:p>
-      <w:r>
-        <w:t xml:space="preserve">Reuse of this design is possible on other missions. Reuse of this </w:t>
-      </w:r>
-      <w:r>
-        <w:t>design</w:t>
-      </w:r>
-      <w:r>
-        <w:t xml:space="preserve"> is possible in terrestrial applications. </w:t>
+      <w:r>
+        <w:t xml:space="preserve"> </w:t>
+      </w:r>
+    </w:p>
+    <w:p>
+      <w:proofErr w:type="gramStart"/>
+      <w:r>
+        <w:t>detailed</w:t>
+      </w:r>
+      <w:proofErr w:type="gramEnd"/>
+      <w:r>
+        <w:t xml:space="preserve"> description of our environment and link budget. </w:t>
       </w:r>
     </w:p>
     <w:p/>
@@ -1700,9 +1735,9 @@
       <w:pPr>
         <w:pStyle w:val="Heading2"/>
       </w:pPr>
-      <w:bookmarkStart w:id="5" w:name="_Toc320807623"/>
-      <w:r>
-        <w:t>Chapter 2 Link Budget</w:t>
+      <w:bookmarkStart w:id="5" w:name="_Toc320807624"/>
+      <w:r>
+        <w:t>Chapter 3 System Time</w:t>
       </w:r>
       <w:bookmarkEnd w:id="5"/>
       <w:r>
@@ -1712,11 +1747,17 @@
     <w:p>
       <w:proofErr w:type="gramStart"/>
       <w:r>
-        <w:t>detailed</w:t>
+        <w:t>define</w:t>
       </w:r>
       <w:proofErr w:type="gramEnd"/>
       <w:r>
-        <w:t xml:space="preserve"> description of our environment and link budget. </w:t>
+        <w:t xml:space="preserve"> system time and how it’s derived and used in the system</w:t>
+      </w:r>
+      <w:r>
+        <w:t>.</w:t>
+      </w:r>
+      <w:r>
+        <w:t xml:space="preserve"> </w:t>
       </w:r>
     </w:p>
     <w:p/>
@@ -1724,9 +1765,9 @@
       <w:pPr>
         <w:pStyle w:val="Heading2"/>
       </w:pPr>
-      <w:bookmarkStart w:id="6" w:name="_Toc320807624"/>
-      <w:r>
-        <w:t>Chapter 3 System Time</w:t>
+      <w:bookmarkStart w:id="6" w:name="_Toc320807625"/>
+      <w:r>
+        <w:t>Chapter 4 Tolerances</w:t>
       </w:r>
       <w:bookmarkEnd w:id="6"/>
       <w:r>
@@ -1736,14 +1777,17 @@
     <w:p>
       <w:proofErr w:type="gramStart"/>
       <w:r>
-        <w:t>define</w:t>
+        <w:t>what</w:t>
       </w:r>
       <w:proofErr w:type="gramEnd"/>
       <w:r>
-        <w:t xml:space="preserve"> system time and how it’s derived and used in the system</w:t>
-      </w:r>
-      <w:r>
-        <w:t>.</w:t>
+        <w:t xml:space="preserve"> parts of the s</w:t>
+      </w:r>
+      <w:r>
+        <w:t>ystem have a lot of margin and what do not have a lot of margin</w:t>
+      </w:r>
+      <w:r>
+        <w:t>. In SDR-based systems, some parts of the system are high performance so that other parts don’t have to be. This chapter defines what those are and how much slop we have.</w:t>
       </w:r>
       <w:r>
         <w:t xml:space="preserve"> </w:t>
@@ -1754,101 +1798,68 @@
       <w:pPr>
         <w:pStyle w:val="Heading2"/>
       </w:pPr>
-      <w:bookmarkStart w:id="7" w:name="_Toc320807625"/>
-      <w:r>
-        <w:t>Chapter 4 Tolerances</w:t>
+      <w:bookmarkStart w:id="7" w:name="_Toc320807626"/>
+      <w:r>
+        <w:t>Chapter 5 Forward Compatibility Rules</w:t>
       </w:r>
       <w:bookmarkEnd w:id="7"/>
-      <w:r>
-        <w:t xml:space="preserve"> </w:t>
-      </w:r>
     </w:p>
     <w:p>
       <w:proofErr w:type="gramStart"/>
       <w:r>
-        <w:t>what</w:t>
+        <w:t>if</w:t>
       </w:r>
       <w:proofErr w:type="gramEnd"/>
       <w:r>
-        <w:t xml:space="preserve"> parts of the s</w:t>
-      </w:r>
-      <w:r>
-        <w:t>ystem have a lot of margin and what do not have a lot of margin</w:t>
-      </w:r>
-      <w:r>
-        <w:t>. In SDR-based systems, some parts of the system are high performance so that other parts don’t have to be. This chapter defines what those are and how much slop we have.</w:t>
-      </w:r>
-      <w:r>
-        <w:t xml:space="preserve"> </w:t>
+        <w:t xml:space="preserve"> there is extra room for future expansion in the message formats (and there better be) then extra bits are </w:t>
+      </w:r>
+      <w:r>
+        <w:t xml:space="preserve">defined and </w:t>
+      </w:r>
+      <w:r>
+        <w:t xml:space="preserve">marked as “0”. </w:t>
       </w:r>
     </w:p>
     <w:p/>
     <w:p>
       <w:pPr>
+        <w:pStyle w:val="Heading1"/>
+      </w:pPr>
+      <w:bookmarkStart w:id="8" w:name="_Toc320807627"/>
+      <w:r>
+        <w:t>Part</w:t>
+      </w:r>
+      <w:r>
+        <w:t xml:space="preserve"> 2 – Requirements for Operation</w:t>
+      </w:r>
+      <w:bookmarkEnd w:id="8"/>
+    </w:p>
+    <w:p/>
+    <w:p>
+      <w:pPr>
         <w:pStyle w:val="Heading2"/>
       </w:pPr>
-      <w:bookmarkStart w:id="8" w:name="_Toc320807626"/>
-      <w:r>
-        <w:t>Chapter 5 Forward Compatibility Rules</w:t>
-      </w:r>
-      <w:bookmarkEnd w:id="8"/>
-    </w:p>
-    <w:p>
-      <w:proofErr w:type="gramStart"/>
-      <w:r>
-        <w:t>if</w:t>
-      </w:r>
-      <w:proofErr w:type="gramEnd"/>
-      <w:r>
-        <w:t xml:space="preserve"> there is extra room for future expansion in the message formats (and there better be) then extra bits are </w:t>
-      </w:r>
-      <w:r>
-        <w:t xml:space="preserve">defined and </w:t>
-      </w:r>
-      <w:r>
-        <w:t xml:space="preserve">marked as “0”. </w:t>
-      </w:r>
-    </w:p>
-    <w:p/>
-    <w:p>
-      <w:pPr>
-        <w:pStyle w:val="Heading1"/>
-      </w:pPr>
-      <w:bookmarkStart w:id="9" w:name="_Toc320807627"/>
-      <w:r>
-        <w:t>Part</w:t>
-      </w:r>
-      <w:r>
-        <w:t xml:space="preserve"> 2 – Requirements for Operation</w:t>
+      <w:bookmarkStart w:id="9" w:name="_Toc320807628"/>
+      <w:r>
+        <w:t xml:space="preserve">Chapter 6 </w:t>
+      </w:r>
+      <w:r>
+        <w:t>Transmitter</w:t>
+      </w:r>
+      <w:r>
+        <w:t>s</w:t>
       </w:r>
       <w:bookmarkEnd w:id="9"/>
     </w:p>
-    <w:p/>
-    <w:p>
-      <w:pPr>
-        <w:pStyle w:val="Heading2"/>
-      </w:pPr>
-      <w:bookmarkStart w:id="10" w:name="_Toc320807628"/>
-      <w:r>
-        <w:t xml:space="preserve">Chapter 6 </w:t>
-      </w:r>
-      <w:r>
-        <w:t>Transmitter</w:t>
-      </w:r>
-      <w:r>
-        <w:t>s</w:t>
+    <w:p>
+      <w:pPr>
+        <w:pStyle w:val="Heading3"/>
+      </w:pPr>
+      <w:bookmarkStart w:id="10" w:name="_Toc320807629"/>
+      <w:r>
+        <w:t>Frequencies</w:t>
       </w:r>
       <w:bookmarkEnd w:id="10"/>
-    </w:p>
-    <w:p>
-      <w:pPr>
-        <w:pStyle w:val="Heading3"/>
-      </w:pPr>
-      <w:bookmarkStart w:id="11" w:name="_Toc320807629"/>
-      <w:r>
-        <w:t>Frequencies</w:t>
-      </w:r>
-      <w:bookmarkEnd w:id="11"/>
     </w:p>
     <w:tbl>
       <w:tblPr>
@@ -2014,10 +2025,96 @@
     </w:p>
     <w:p>
       <w:r>
-        <w:t>These channels follow the Phase 4 Ground Air Interface sub channel specification. This allows the traffic to be successfully route</w:t>
-      </w:r>
-      <w:r>
-        <w:t xml:space="preserve">d to or from any Phase 4 radio. </w:t>
+        <w:t>These channels follow the Phase 4 Ground Air Inter</w:t>
+      </w:r>
+      <w:r>
+        <w:t xml:space="preserve">face sub channel specification, where transmissions are identified by </w:t>
+      </w:r>
+      <w:proofErr w:type="spellStart"/>
+      <w:r>
+        <w:t>call_sign</w:t>
+      </w:r>
+      <w:proofErr w:type="gramStart"/>
+      <w:r>
+        <w:t>:SSID:subchannel</w:t>
+      </w:r>
+      <w:proofErr w:type="spellEnd"/>
+      <w:proofErr w:type="gramEnd"/>
+      <w:r>
+        <w:t xml:space="preserve">. </w:t>
+      </w:r>
+      <w:r>
+        <w:br/>
+      </w:r>
+      <w:r>
+        <w:br/>
+      </w:r>
+      <w:r>
+        <w:t>This allows the traffic to be successfully route</w:t>
+      </w:r>
+      <w:r>
+        <w:t>d to or from any Ph</w:t>
+      </w:r>
+      <w:bookmarkStart w:id="11" w:name="_GoBack"/>
+      <w:bookmarkEnd w:id="11"/>
+      <w:r>
+        <w:t xml:space="preserve">ase 4 radio. </w:t>
+      </w:r>
+    </w:p>
+    <w:p>
+      <w:r>
+        <w:rPr>
+          <w:noProof/>
+          <w:lang w:eastAsia="en-US"/>
+        </w:rPr>
+        <w:drawing>
+          <wp:inline distT="0" distB="0" distL="0" distR="0" wp14:anchorId="7C76A34D" wp14:editId="71F84A16">
+            <wp:extent cx="5486400" cy="4234410"/>
+            <wp:effectExtent l="0" t="0" r="0" b="0"/>
+            <wp:docPr id="4" name="Picture 4"/>
+            <wp:cNvGraphicFramePr>
+              <a:graphicFrameLocks xmlns:a="http://schemas.openxmlformats.org/drawingml/2006/main" noChangeAspect="1"/>
+            </wp:cNvGraphicFramePr>
+            <a:graphic xmlns:a="http://schemas.openxmlformats.org/drawingml/2006/main">
+              <a:graphicData uri="http://schemas.openxmlformats.org/drawingml/2006/picture">
+                <pic:pic xmlns:pic="http://schemas.openxmlformats.org/drawingml/2006/picture">
+                  <pic:nvPicPr>
+                    <pic:cNvPr id="0" name="Picture 4"/>
+                    <pic:cNvPicPr>
+                      <a:picLocks noChangeAspect="1" noChangeArrowheads="1"/>
+                    </pic:cNvPicPr>
+                  </pic:nvPicPr>
+                  <pic:blipFill>
+                    <a:blip r:embed="rId8">
+                      <a:extLst>
+                        <a:ext uri="{28A0092B-C50C-407E-A947-70E740481C1C}">
+                          <a14:useLocalDpi xmlns:a14="http://schemas.microsoft.com/office/drawing/2010/main" val="0"/>
+                        </a:ext>
+                      </a:extLst>
+                    </a:blip>
+                    <a:srcRect/>
+                    <a:stretch>
+                      <a:fillRect/>
+                    </a:stretch>
+                  </pic:blipFill>
+                  <pic:spPr bwMode="auto">
+                    <a:xfrm>
+                      <a:off x="0" y="0"/>
+                      <a:ext cx="5486400" cy="4234410"/>
+                    </a:xfrm>
+                    <a:prstGeom prst="rect">
+                      <a:avLst/>
+                    </a:prstGeom>
+                    <a:noFill/>
+                    <a:ln>
+                      <a:noFill/>
+                    </a:ln>
+                  </pic:spPr>
+                </pic:pic>
+              </a:graphicData>
+            </a:graphic>
+          </wp:inline>
+        </w:drawing>
       </w:r>
     </w:p>
     <w:p>
@@ -2556,7 +2653,15 @@
     </w:p>
     <w:p>
       <w:r>
-        <w:t xml:space="preserve">The term for swapping in data when there is excess capacity is called “stat-muxing”. </w:t>
+        <w:t>The term for swapping in data when there is excess capacity is called “stat-</w:t>
+      </w:r>
+      <w:proofErr w:type="spellStart"/>
+      <w:r>
+        <w:t>muxing</w:t>
+      </w:r>
+      <w:proofErr w:type="spellEnd"/>
+      <w:r>
+        <w:t xml:space="preserve">”. </w:t>
       </w:r>
     </w:p>
     <w:p/>

</xml_diff>

<commit_message>
Added discussion of possible digital downlink following the scheme of NOAA EMWIN.
OQPSK 20kHz with FEC providing 17.5kbps of baseband data. Software
enabling receive is readily available.
</commit_message>
<xml_diff>
--- a/Engineering/ARAP/Flying_ARAP_Air_Interface.docx
+++ b/Engineering/ARAP/Flying_ARAP_Air_Interface.docx
@@ -1,6 +1,6 @@
 
 <file path=word/document.xml><?xml version="1.0" encoding="utf-8"?>
-<w:document xmlns:wpc="http://schemas.microsoft.com/office/word/2010/wordprocessingCanvas" xmlns:mo="http://schemas.microsoft.com/office/mac/office/2008/main" xmlns:mc="http://schemas.openxmlformats.org/markup-compatibility/2006" xmlns:mv="urn:schemas-microsoft-com:mac:vml" xmlns:o="urn:schemas-microsoft-com:office:office" xmlns:r="http://schemas.openxmlformats.org/officeDocument/2006/relationships" xmlns:m="http://schemas.openxmlformats.org/officeDocument/2006/math" xmlns:v="urn:schemas-microsoft-com:vml" xmlns:wp14="http://schemas.microsoft.com/office/word/2010/wordprocessingDrawing" xmlns:wp="http://schemas.openxmlformats.org/drawingml/2006/wordprocessingDrawing" xmlns:w10="urn:schemas-microsoft-com:office:word" xmlns:w="http://schemas.openxmlformats.org/wordprocessingml/2006/main" xmlns:w14="http://schemas.microsoft.com/office/word/2010/wordml" xmlns:wpg="http://schemas.microsoft.com/office/word/2010/wordprocessingGroup" xmlns:wpi="http://schemas.microsoft.com/office/word/2010/wordprocessingInk" xmlns:wne="http://schemas.microsoft.com/office/word/2006/wordml" xmlns:wps="http://schemas.microsoft.com/office/word/2010/wordprocessingShape" mc:Ignorable="w14 wp14">
+<w:document xmlns:wpc="http://schemas.microsoft.com/office/word/2010/wordprocessingCanvas" xmlns:mo="http://schemas.microsoft.com/office/mac/office/2008/main" xmlns:mc="http://schemas.openxmlformats.org/markup-compatibility/2006" xmlns:mv="urn:schemas-microsoft-com:mac:vml" xmlns:o="urn:schemas-microsoft-com:office:office" xmlns:r="http://schemas.openxmlformats.org/officeDocument/2006/relationships" xmlns:m="http://schemas.openxmlformats.org/officeDocument/2006/math" xmlns:v="urn:schemas-microsoft-com:vml" xmlns:wp14="http://schemas.microsoft.com/office/word/2010/wordprocessingDrawing" xmlns:wp="http://schemas.openxmlformats.org/drawingml/2006/wordprocessingDrawing" xmlns:w10="urn:schemas-microsoft-com:office:word" xmlns:w="http://schemas.openxmlformats.org/wordprocessingml/2006/main" xmlns:w14="http://schemas.microsoft.com/office/word/2010/wordml" xmlns:w15="http://schemas.microsoft.com/office/word/2012/wordml" xmlns:wpg="http://schemas.microsoft.com/office/word/2010/wordprocessingGroup" xmlns:wpi="http://schemas.microsoft.com/office/word/2010/wordprocessingInk" xmlns:wne="http://schemas.microsoft.com/office/word/2006/wordml" xmlns:wps="http://schemas.microsoft.com/office/word/2010/wordprocessingShape" mc:Ignorable="w14 w15 wp14">
   <w:body>
     <w:p>
       <w:pPr>
@@ -1573,13 +1573,8 @@
       </w:r>
     </w:p>
     <w:p>
-      <w:proofErr w:type="gramStart"/>
-      <w:r>
-        <w:t>numeric</w:t>
-      </w:r>
-      <w:proofErr w:type="gramEnd"/>
-      <w:r>
-        <w:t xml:space="preserve"> information, domain specific definiti</w:t>
+      <w:r>
+        <w:t>numeric information, domain specific definiti</w:t>
       </w:r>
       <w:r>
         <w:t xml:space="preserve">ons, preface, section summaries </w:t>
@@ -1610,6 +1605,15 @@
       </w:r>
     </w:p>
     <w:p>
+      <w:r>
+        <w:fldChar w:fldCharType="begin"/>
+      </w:r>
+      <w:r>
+        <w:instrText xml:space="preserve"> LINK Word.Document.12 "Macintosh HD:Users:w5nyv:Documents:documents:Engineering:Requirements:Phase_4_Terms_and_Definitions.docx" "" \a \p \f 0 </w:instrText>
+      </w:r>
+      <w:r>
+        <w:fldChar w:fldCharType="separate"/>
+      </w:r>
       <w:r>
         <w:object w:dxaOrig="8640" w:dyaOrig="8880" w14:anchorId="15BFC025">
           <v:shapetype id="_x0000_t75" coordsize="21600,21600" o:spt="75" o:preferrelative="t" path="m@4@5l@4@11@9@11@9@5xe" filled="f" stroked="f">
@@ -1631,16 +1635,14 @@
             <v:path o:extrusionok="f" gradientshapeok="t" o:connecttype="rect"/>
             <o:lock v:ext="edit" aspectratio="t"/>
           </v:shapetype>
-          <v:shape id="_x0000_i1027" type="#_x0000_t75" style="width:6in;height:444pt" o:ole="">
-            <v:imagedata r:id="rId6" o:title=""/>
+          <v:shape id="_x0000_i1025" type="#_x0000_t75" style="width:6in;height:444.1pt">
+            <v:imagedata r:id="rId5" o:title=""/>
           </v:shape>
-          <o:OLEObject Type="Link" ProgID="Word.Document.12" ShapeID="_x0000_i1027" DrawAspect="Content" r:id="rId7" UpdateMode="Always">
-            <o:LinkType>Picture</o:LinkType>
-            <o:LockedField>false</o:LockedField>
-            <o:FieldCodes>\f 0</o:FieldCodes>
-          </o:OLEObject>
         </w:object>
       </w:r>
+      <w:r>
+        <w:fldChar w:fldCharType="end"/>
+      </w:r>
     </w:p>
     <w:p>
       <w:pPr>
@@ -1657,53 +1659,64 @@
         <w:t>The Flying ARAP Project was proposed</w:t>
       </w:r>
       <w:r>
-        <w:t xml:space="preserve"> by </w:t>
+        <w:t xml:space="preserve"> by Howie </w:t>
       </w:r>
       <w:proofErr w:type="spellStart"/>
       <w:r>
-        <w:t>Howie</w:t>
+        <w:t>DeFelice</w:t>
       </w:r>
       <w:proofErr w:type="spellEnd"/>
       <w:r>
+        <w:t xml:space="preserve"> as a way to test the Symposium Demonstration GNU Radio flow graph. </w:t>
+      </w:r>
+      <w:r>
+        <w:t>The Symposium Demo</w:t>
+      </w:r>
+      <w:r>
+        <w:t xml:space="preserve"> flow graph has four FDMA NBFM channels received, digitized, and multiplexed </w:t>
+      </w:r>
+      <w:r>
+        <w:t xml:space="preserve">into a single digital downlink and is the basis for the Phase 4 Ground ARAP. </w:t>
+      </w:r>
+    </w:p>
+    <w:p>
+      <w:r>
+        <w:t xml:space="preserve">Anticipated receivers for Flying ARAP are off-the-shelf VHF-capable SDRs and receiver dongles. The Flying ARAP is a lightweight version of the Phase 4 Ground ARAP. Flying ARAP provides testing of core concepts in an inexpensive easy-to-construct experiment. Flying ARAP is a 1U spacecraft that (if approved) will be launched from ISS in 2017. </w:t>
+      </w:r>
+    </w:p>
+    <w:p>
+      <w:r>
+        <w:t xml:space="preserve">It will be active for only a few months. Therefore the user interface and functionality needs to be simple, powerful, and intuitive. </w:t>
+      </w:r>
+    </w:p>
+    <w:p>
+      <w:r>
+        <w:t xml:space="preserve">Reuse of this design is possible on other missions. Reuse of this </w:t>
+      </w:r>
+      <w:r>
+        <w:t>design</w:t>
+      </w:r>
+      <w:r>
+        <w:t xml:space="preserve"> is possible in terrestrial applications. </w:t>
+      </w:r>
+    </w:p>
+    <w:p/>
+    <w:p>
+      <w:pPr>
+        <w:pStyle w:val="Heading2"/>
+      </w:pPr>
+      <w:bookmarkStart w:id="4" w:name="_Toc320807623"/>
+      <w:r>
+        <w:t>Chapter 2 Link Budget</w:t>
+      </w:r>
+      <w:bookmarkEnd w:id="4"/>
+      <w:r>
         <w:t xml:space="preserve"> </w:t>
       </w:r>
-      <w:proofErr w:type="spellStart"/>
-      <w:r>
-        <w:t>DeFelice</w:t>
-      </w:r>
-      <w:proofErr w:type="spellEnd"/>
-      <w:r>
-        <w:t xml:space="preserve"> as a way to test the Symposium Demonstration GNU Radio flow graph. </w:t>
-      </w:r>
-      <w:r>
-        <w:t>The Symposium Demo</w:t>
-      </w:r>
-      <w:r>
-        <w:t xml:space="preserve"> flow graph has four FDMA NBFM channels received, digitized, and multiplexed </w:t>
-      </w:r>
-      <w:r>
-        <w:t xml:space="preserve">into a single digital downlink and is the basis for the Phase 4 Ground ARAP. </w:t>
-      </w:r>
-    </w:p>
-    <w:p>
-      <w:r>
-        <w:t xml:space="preserve">Anticipated receivers for Flying ARAP are off-the-shelf VHF-capable SDRs and receiver dongles. The Flying ARAP is a lightweight version of the Phase 4 Ground ARAP. Flying ARAP provides testing of core concepts in an inexpensive easy-to-construct experiment. Flying ARAP is a 1U spacecraft that (if approved) will be launched from ISS in 2017. </w:t>
-      </w:r>
-    </w:p>
-    <w:p>
-      <w:r>
-        <w:t xml:space="preserve">It will be active for only a few months. Therefore the user interface and functionality needs to be simple, powerful, and intuitive. </w:t>
-      </w:r>
-    </w:p>
-    <w:p>
-      <w:r>
-        <w:t xml:space="preserve">Reuse of this design is possible on other missions. Reuse of this </w:t>
-      </w:r>
-      <w:r>
-        <w:t>design</w:t>
-      </w:r>
-      <w:r>
-        <w:t xml:space="preserve"> is possible in terrestrial applications. </w:t>
+    </w:p>
+    <w:p>
+      <w:r>
+        <w:t xml:space="preserve">detailed description of our environment and link budget. </w:t>
       </w:r>
     </w:p>
     <w:p/>
@@ -1711,23 +1724,60 @@
       <w:pPr>
         <w:pStyle w:val="Heading2"/>
       </w:pPr>
-      <w:bookmarkStart w:id="4" w:name="_Toc320807623"/>
-      <w:r>
-        <w:t>Chapter 2 Link Budget</w:t>
-      </w:r>
-      <w:bookmarkEnd w:id="4"/>
+      <w:bookmarkStart w:id="5" w:name="_Toc320807624"/>
+      <w:r>
+        <w:t>Chapter 3 System Time</w:t>
+      </w:r>
+      <w:bookmarkEnd w:id="5"/>
       <w:r>
         <w:t xml:space="preserve"> </w:t>
       </w:r>
     </w:p>
     <w:p>
+      <w:r>
+        <w:t>define system time and how it’s derived and used in the system</w:t>
+      </w:r>
+      <w:r>
+        <w:t>.</w:t>
+      </w:r>
+      <w:r>
+        <w:t xml:space="preserve"> </w:t>
+      </w:r>
+    </w:p>
+    <w:p/>
+    <w:p>
+      <w:pPr>
+        <w:pStyle w:val="Heading2"/>
+      </w:pPr>
+      <w:bookmarkStart w:id="6" w:name="_Toc320807625"/>
+      <w:r>
+        <w:t>Chapter 4 Tolerances</w:t>
+      </w:r>
+      <w:bookmarkEnd w:id="6"/>
+      <w:r>
+        <w:t xml:space="preserve"> </w:t>
+      </w:r>
+    </w:p>
+    <w:p>
+      <w:r>
+        <w:t>what parts of the s</w:t>
+      </w:r>
+      <w:r>
+        <w:t xml:space="preserve">ystem have a lot of margin and what do not have a lot of </w:t>
+      </w:r>
       <w:proofErr w:type="gramStart"/>
       <w:r>
-        <w:t>detailed</w:t>
+        <w:t>margin</w:t>
+      </w:r>
+      <w:r>
+        <w:t>.</w:t>
       </w:r>
       <w:proofErr w:type="gramEnd"/>
       <w:r>
-        <w:t xml:space="preserve"> description of our environment and link budget. </w:t>
+        <w:t xml:space="preserve"> In SDR-based systems, some parts of the system are high performance so that other parts don’t have to be. This chapter defines what those are and how much slop we have.</w:t>
+      </w:r>
+      <w:r>
+        <w:t xml:space="preserve"> </w:t>
       </w:r>
     </w:p>
     <w:p/>
@@ -1735,69 +1785,6 @@
       <w:pPr>
         <w:pStyle w:val="Heading2"/>
       </w:pPr>
-      <w:bookmarkStart w:id="5" w:name="_Toc320807624"/>
-      <w:r>
-        <w:t>Chapter 3 System Time</w:t>
-      </w:r>
-      <w:bookmarkEnd w:id="5"/>
-      <w:r>
-        <w:t xml:space="preserve"> </w:t>
-      </w:r>
-    </w:p>
-    <w:p>
-      <w:proofErr w:type="gramStart"/>
-      <w:r>
-        <w:t>define</w:t>
-      </w:r>
-      <w:proofErr w:type="gramEnd"/>
-      <w:r>
-        <w:t xml:space="preserve"> system time and how it’s derived and used in the system</w:t>
-      </w:r>
-      <w:r>
-        <w:t>.</w:t>
-      </w:r>
-      <w:r>
-        <w:t xml:space="preserve"> </w:t>
-      </w:r>
-    </w:p>
-    <w:p/>
-    <w:p>
-      <w:pPr>
-        <w:pStyle w:val="Heading2"/>
-      </w:pPr>
-      <w:bookmarkStart w:id="6" w:name="_Toc320807625"/>
-      <w:r>
-        <w:t>Chapter 4 Tolerances</w:t>
-      </w:r>
-      <w:bookmarkEnd w:id="6"/>
-      <w:r>
-        <w:t xml:space="preserve"> </w:t>
-      </w:r>
-    </w:p>
-    <w:p>
-      <w:proofErr w:type="gramStart"/>
-      <w:r>
-        <w:t>what</w:t>
-      </w:r>
-      <w:proofErr w:type="gramEnd"/>
-      <w:r>
-        <w:t xml:space="preserve"> parts of the s</w:t>
-      </w:r>
-      <w:r>
-        <w:t>ystem have a lot of margin and what do not have a lot of margin</w:t>
-      </w:r>
-      <w:r>
-        <w:t>. In SDR-based systems, some parts of the system are high performance so that other parts don’t have to be. This chapter defines what those are and how much slop we have.</w:t>
-      </w:r>
-      <w:r>
-        <w:t xml:space="preserve"> </w:t>
-      </w:r>
-    </w:p>
-    <w:p/>
-    <w:p>
-      <w:pPr>
-        <w:pStyle w:val="Heading2"/>
-      </w:pPr>
       <w:bookmarkStart w:id="7" w:name="_Toc320807626"/>
       <w:r>
         <w:t>Chapter 5 Forward Compatibility Rules</w:t>
@@ -1805,13 +1792,8 @@
       <w:bookmarkEnd w:id="7"/>
     </w:p>
     <w:p>
-      <w:proofErr w:type="gramStart"/>
-      <w:r>
-        <w:t>if</w:t>
-      </w:r>
-      <w:proofErr w:type="gramEnd"/>
-      <w:r>
-        <w:t xml:space="preserve"> there is extra room for future expansion in the message formats (and there better be) then extra bits are </w:t>
+      <w:r>
+        <w:t xml:space="preserve">if there is extra room for future expansion in the message formats (and there better be) then extra bits are </w:t>
       </w:r>
       <w:r>
         <w:t xml:space="preserve">defined and </w:t>
@@ -2032,14 +2014,17 @@
       </w:r>
       <w:proofErr w:type="spellStart"/>
       <w:r>
-        <w:t>call_sign</w:t>
+        <w:t>call_</w:t>
       </w:r>
       <w:proofErr w:type="gramStart"/>
       <w:r>
-        <w:t>:SSID:subchannel</w:t>
+        <w:t>sign:SSID</w:t>
+      </w:r>
+      <w:proofErr w:type="gramEnd"/>
+      <w:r>
+        <w:t>:subchannel</w:t>
       </w:r>
       <w:proofErr w:type="spellEnd"/>
-      <w:proofErr w:type="gramEnd"/>
       <w:r>
         <w:t xml:space="preserve">. </w:t>
       </w:r>
@@ -2053,12 +2038,7 @@
         <w:t>This allows the traffic to be successfully route</w:t>
       </w:r>
       <w:r>
-        <w:t>d to or from any Ph</w:t>
-      </w:r>
-      <w:bookmarkStart w:id="11" w:name="_GoBack"/>
-      <w:bookmarkEnd w:id="11"/>
-      <w:r>
-        <w:t xml:space="preserve">ase 4 radio. </w:t>
+        <w:t xml:space="preserve">d to or from any Phase 4 radio. </w:t>
       </w:r>
     </w:p>
     <w:p>
@@ -2085,7 +2065,7 @@
                     </pic:cNvPicPr>
                   </pic:nvPicPr>
                   <pic:blipFill>
-                    <a:blip r:embed="rId8">
+                    <a:blip r:embed="rId6">
                       <a:extLst>
                         <a:ext uri="{28A0092B-C50C-407E-A947-70E740481C1C}">
                           <a14:useLocalDpi xmlns:a14="http://schemas.microsoft.com/office/drawing/2010/main" val="0"/>
@@ -2130,11 +2110,11 @@
       <w:pPr>
         <w:pStyle w:val="Heading3"/>
       </w:pPr>
-      <w:bookmarkStart w:id="12" w:name="_Toc320807630"/>
+      <w:bookmarkStart w:id="11" w:name="_Toc320807630"/>
       <w:r>
         <w:t>Voice Signal Quality</w:t>
       </w:r>
-      <w:bookmarkEnd w:id="12"/>
+      <w:bookmarkEnd w:id="11"/>
     </w:p>
     <w:p>
       <w:r>
@@ -2216,31 +2196,26 @@
       <w:pPr>
         <w:pStyle w:val="Heading3"/>
       </w:pPr>
-      <w:bookmarkStart w:id="13" w:name="_Toc320807631"/>
+      <w:bookmarkStart w:id="12" w:name="_Toc320807631"/>
       <w:r>
         <w:t>Emission Type</w:t>
       </w:r>
+      <w:bookmarkEnd w:id="12"/>
+    </w:p>
+    <w:p/>
+    <w:p>
+      <w:pPr>
+        <w:pStyle w:val="Heading3"/>
+      </w:pPr>
+      <w:bookmarkStart w:id="13" w:name="_Toc320807632"/>
+      <w:r>
+        <w:t>Emission Type Designation</w:t>
+      </w:r>
       <w:bookmarkEnd w:id="13"/>
     </w:p>
-    <w:p/>
-    <w:p>
-      <w:pPr>
-        <w:pStyle w:val="Heading3"/>
-      </w:pPr>
-      <w:bookmarkStart w:id="14" w:name="_Toc320807632"/>
-      <w:r>
-        <w:t>Emission Type Designation</w:t>
-      </w:r>
-      <w:bookmarkEnd w:id="14"/>
-    </w:p>
-    <w:p>
-      <w:proofErr w:type="gramStart"/>
-      <w:r>
-        <w:t>emission</w:t>
-      </w:r>
-      <w:proofErr w:type="gramEnd"/>
-      <w:r>
-        <w:t xml:space="preserve"> designation, conducted and radiated spurious emissions.</w:t>
+    <w:p>
+      <w:r>
+        <w:t>emission designation, conducted and radiated spurious emissions.</w:t>
       </w:r>
     </w:p>
     <w:p/>
@@ -2258,7 +2233,7 @@
       <w:pPr>
         <w:pStyle w:val="Heading2"/>
       </w:pPr>
-      <w:bookmarkStart w:id="15" w:name="_Toc320807633"/>
+      <w:bookmarkStart w:id="14" w:name="_Toc320807633"/>
       <w:r>
         <w:t xml:space="preserve">Chapter 7 </w:t>
       </w:r>
@@ -2268,17 +2243,17 @@
       <w:r>
         <w:t>s</w:t>
       </w:r>
+      <w:bookmarkEnd w:id="14"/>
+    </w:p>
+    <w:p>
+      <w:pPr>
+        <w:pStyle w:val="Heading3"/>
+      </w:pPr>
+      <w:bookmarkStart w:id="15" w:name="_Toc320807634"/>
+      <w:r>
+        <w:t>Frequencies</w:t>
+      </w:r>
       <w:bookmarkEnd w:id="15"/>
-    </w:p>
-    <w:p>
-      <w:pPr>
-        <w:pStyle w:val="Heading3"/>
-      </w:pPr>
-      <w:bookmarkStart w:id="16" w:name="_Toc320807634"/>
-      <w:r>
-        <w:t>Frequencies</w:t>
-      </w:r>
-      <w:bookmarkEnd w:id="16"/>
     </w:p>
     <w:tbl>
       <w:tblPr>
@@ -2416,18 +2391,69 @@
         <w:t>For the Flying ARAP Project, t</w:t>
       </w:r>
       <w:r>
-        <w:t xml:space="preserve">he single digital </w:t>
+        <w:t>he single digital d</w:t>
+      </w:r>
+      <w:r>
+        <w:t>ownlink channel shall be on 2m.</w:t>
+      </w:r>
+      <w:r>
+        <w:t xml:space="preserve"> 9600 </w:t>
       </w:r>
       <w:proofErr w:type="gramStart"/>
       <w:r>
-        <w:t>9600 baud</w:t>
+        <w:t>baud</w:t>
       </w:r>
       <w:proofErr w:type="gramEnd"/>
       <w:r>
-        <w:t xml:space="preserve"> d</w:t>
-      </w:r>
-      <w:r>
-        <w:t>ownlink channel shall be on 2m.</w:t>
+        <w:t xml:space="preserve"> was assumed to be a practical limit. </w:t>
+      </w:r>
+      <w:bookmarkStart w:id="16" w:name="_GoBack"/>
+      <w:bookmarkEnd w:id="16"/>
+    </w:p>
+    <w:p>
+      <w:r>
+        <w:t>Bill Werner suggested</w:t>
+      </w:r>
+      <w:r>
+        <w:t xml:space="preserve"> </w:t>
+      </w:r>
+      <w:r>
+        <w:t>using the same signal that NOAA’s EMWIN uses. This satellite transmits an OQPSK</w:t>
+      </w:r>
+      <w:r>
+        <w:t xml:space="preserve"> 20kHz wide</w:t>
+      </w:r>
+      <w:r>
+        <w:t xml:space="preserve"> downlink at 1692.7MHz</w:t>
+      </w:r>
+      <w:r>
+        <w:t xml:space="preserve"> from GOES East and West (75 and 137 degrees GEO stationary). </w:t>
+      </w:r>
+      <w:r>
+        <w:t>Bill reports that “</w:t>
+      </w:r>
+      <w:r>
+        <w:t>After all the FEC is done, it delivers a very respectable 17,500 bps of data.</w:t>
+      </w:r>
+      <w:r>
+        <w:t>”</w:t>
+      </w:r>
+      <w:r>
+        <w:t xml:space="preserve"> There is software in </w:t>
+      </w:r>
+      <w:r>
+        <w:t>the public domain to receive it, which provides significant advantages.</w:t>
+      </w:r>
+    </w:p>
+    <w:p>
+      <w:r>
+        <w:t xml:space="preserve">EMWIN stands for Emergency Managers Weather Information Network. Information about the satellite and the receiver documentation and software can be found here: </w:t>
+      </w:r>
+      <w:r>
+        <w:t>http://www.nws.noaa.gov/emwin/index.htm</w:t>
+      </w:r>
+      <w:r>
+        <w:t xml:space="preserve"> </w:t>
       </w:r>
     </w:p>
     <w:p>
@@ -2445,13 +2471,22 @@
         <w:t xml:space="preserve">The emission type is a single-channel digital time-division multiplex downlink. The possible modulations </w:t>
       </w:r>
       <w:r>
-        <w:t>are TBD</w:t>
-      </w:r>
-      <w:r>
-        <w:t>. Frames are encoded using LDPC-BCH</w:t>
-      </w:r>
-      <w:r>
-        <w:t xml:space="preserve"> (TBD)</w:t>
+        <w:t xml:space="preserve">are </w:t>
+      </w:r>
+      <w:r>
+        <w:t>(</w:t>
+      </w:r>
+      <w:r>
+        <w:t>TBD</w:t>
+      </w:r>
+      <w:r>
+        <w:t>)</w:t>
+      </w:r>
+      <w:r>
+        <w:t xml:space="preserve">. Frames are encoded using </w:t>
+      </w:r>
+      <w:r>
+        <w:t>(TBD)</w:t>
       </w:r>
       <w:r>
         <w:t xml:space="preserve">. </w:t>
@@ -2469,13 +2504,8 @@
     </w:p>
     <w:p/>
     <w:p>
-      <w:proofErr w:type="gramStart"/>
-      <w:r>
-        <w:t>limitations</w:t>
-      </w:r>
-      <w:proofErr w:type="gramEnd"/>
-      <w:r>
-        <w:t xml:space="preserve"> on emissions, conducted spurious emission</w:t>
+      <w:r>
+        <w:t>limitations on emissions, conducted spurious emission</w:t>
       </w:r>
       <w:r>
         <w:t>s, radiated spurious emissions, security and identification, authentication, station ID, registration, registration memory, access overload (proposed quality of service scheme from 2008), storing and forwarding, MESH networking requirements.</w:t>
@@ -2499,16 +2529,11 @@
       <w:bookmarkEnd w:id="19"/>
     </w:p>
     <w:p>
-      <w:proofErr w:type="gramStart"/>
       <w:r>
         <w:t>contro</w:t>
       </w:r>
       <w:r>
-        <w:t>l</w:t>
-      </w:r>
-      <w:proofErr w:type="gramEnd"/>
-      <w:r>
-        <w:t xml:space="preserve"> operation, failure detection</w:t>
+        <w:t>l operation, failure detection</w:t>
       </w:r>
       <w:r>
         <w:t xml:space="preserve">. </w:t>
@@ -2772,7 +2797,7 @@
 </file>
 
 <file path=word/numbering.xml><?xml version="1.0" encoding="utf-8"?>
-<w:numbering xmlns:wpc="http://schemas.microsoft.com/office/word/2010/wordprocessingCanvas" xmlns:mo="http://schemas.microsoft.com/office/mac/office/2008/main" xmlns:mc="http://schemas.openxmlformats.org/markup-compatibility/2006" xmlns:mv="urn:schemas-microsoft-com:mac:vml" xmlns:o="urn:schemas-microsoft-com:office:office" xmlns:r="http://schemas.openxmlformats.org/officeDocument/2006/relationships" xmlns:m="http://schemas.openxmlformats.org/officeDocument/2006/math" xmlns:v="urn:schemas-microsoft-com:vml" xmlns:wp14="http://schemas.microsoft.com/office/word/2010/wordprocessingDrawing" xmlns:wp="http://schemas.openxmlformats.org/drawingml/2006/wordprocessingDrawing" xmlns:w10="urn:schemas-microsoft-com:office:word" xmlns:w="http://schemas.openxmlformats.org/wordprocessingml/2006/main" xmlns:w14="http://schemas.microsoft.com/office/word/2010/wordml" xmlns:wpg="http://schemas.microsoft.com/office/word/2010/wordprocessingGroup" xmlns:wpi="http://schemas.microsoft.com/office/word/2010/wordprocessingInk" xmlns:wne="http://schemas.microsoft.com/office/word/2006/wordml" xmlns:wps="http://schemas.microsoft.com/office/word/2010/wordprocessingShape" mc:Ignorable="w14 wp14">
+<w:numbering xmlns:wpc="http://schemas.microsoft.com/office/word/2010/wordprocessingCanvas" xmlns:mo="http://schemas.microsoft.com/office/mac/office/2008/main" xmlns:mc="http://schemas.openxmlformats.org/markup-compatibility/2006" xmlns:mv="urn:schemas-microsoft-com:mac:vml" xmlns:o="urn:schemas-microsoft-com:office:office" xmlns:r="http://schemas.openxmlformats.org/officeDocument/2006/relationships" xmlns:m="http://schemas.openxmlformats.org/officeDocument/2006/math" xmlns:v="urn:schemas-microsoft-com:vml" xmlns:wp14="http://schemas.microsoft.com/office/word/2010/wordprocessingDrawing" xmlns:wp="http://schemas.openxmlformats.org/drawingml/2006/wordprocessingDrawing" xmlns:w10="urn:schemas-microsoft-com:office:word" xmlns:w="http://schemas.openxmlformats.org/wordprocessingml/2006/main" xmlns:w14="http://schemas.microsoft.com/office/word/2010/wordml" xmlns:w15="http://schemas.microsoft.com/office/word/2012/wordml" xmlns:wpg="http://schemas.microsoft.com/office/word/2010/wordprocessingGroup" xmlns:wpi="http://schemas.microsoft.com/office/word/2010/wordprocessingInk" xmlns:wne="http://schemas.microsoft.com/office/word/2006/wordml" xmlns:wps="http://schemas.microsoft.com/office/word/2010/wordprocessingShape" mc:Ignorable="w14 w15 wp14">
   <w:abstractNum w:abstractNumId="0">
     <w:nsid w:val="7A42073E"/>
     <w:multiLevelType w:val="hybridMultilevel"/>
@@ -2869,7 +2894,7 @@
 </file>
 
 <file path=word/styles.xml><?xml version="1.0" encoding="utf-8"?>
-<w:styles xmlns:mc="http://schemas.openxmlformats.org/markup-compatibility/2006" xmlns:r="http://schemas.openxmlformats.org/officeDocument/2006/relationships" xmlns:w="http://schemas.openxmlformats.org/wordprocessingml/2006/main" xmlns:w14="http://schemas.microsoft.com/office/word/2010/wordml" mc:Ignorable="w14">
+<w:styles xmlns:mc="http://schemas.openxmlformats.org/markup-compatibility/2006" xmlns:r="http://schemas.openxmlformats.org/officeDocument/2006/relationships" xmlns:w="http://schemas.openxmlformats.org/wordprocessingml/2006/main" xmlns:w14="http://schemas.microsoft.com/office/word/2010/wordml" xmlns:w15="http://schemas.microsoft.com/office/word/2012/wordml" mc:Ignorable="w14 w15">
   <w:docDefaults>
     <w:rPrDefault>
       <w:rPr>
@@ -2885,727 +2910,387 @@
       </w:pPr>
     </w:pPrDefault>
   </w:docDefaults>
-  <w:latentStyles w:defLockedState="0" w:defUIPriority="99" w:defSemiHidden="1" w:defUnhideWhenUsed="1" w:defQFormat="0" w:count="276">
-    <w:lsdException w:name="Normal" w:semiHidden="0" w:uiPriority="0" w:unhideWhenUsed="0" w:qFormat="1"/>
-    <w:lsdException w:name="heading 1" w:semiHidden="0" w:uiPriority="9" w:unhideWhenUsed="0" w:qFormat="1"/>
-    <w:lsdException w:name="heading 2" w:uiPriority="9" w:qFormat="1"/>
-    <w:lsdException w:name="heading 3" w:uiPriority="9" w:qFormat="1"/>
-    <w:lsdException w:name="heading 4" w:uiPriority="9" w:qFormat="1"/>
-    <w:lsdException w:name="heading 5" w:uiPriority="9" w:qFormat="1"/>
-    <w:lsdException w:name="heading 6" w:uiPriority="9" w:qFormat="1"/>
-    <w:lsdException w:name="heading 7" w:uiPriority="9" w:qFormat="1"/>
-    <w:lsdException w:name="heading 8" w:uiPriority="9" w:qFormat="1"/>
-    <w:lsdException w:name="heading 9" w:uiPriority="9" w:qFormat="1"/>
-    <w:lsdException w:name="toc 1" w:uiPriority="39"/>
-    <w:lsdException w:name="toc 2" w:uiPriority="39"/>
-    <w:lsdException w:name="toc 3" w:uiPriority="39"/>
-    <w:lsdException w:name="toc 4" w:uiPriority="39"/>
-    <w:lsdException w:name="toc 5" w:uiPriority="39"/>
-    <w:lsdException w:name="toc 6" w:uiPriority="39"/>
-    <w:lsdException w:name="toc 7" w:uiPriority="39"/>
-    <w:lsdException w:name="toc 8" w:uiPriority="39"/>
-    <w:lsdException w:name="toc 9" w:uiPriority="39"/>
-    <w:lsdException w:name="caption" w:uiPriority="35" w:qFormat="1"/>
-    <w:lsdException w:name="Title" w:semiHidden="0" w:uiPriority="10" w:unhideWhenUsed="0" w:qFormat="1"/>
-    <w:lsdException w:name="Default Paragraph Font" w:uiPriority="1"/>
-    <w:lsdException w:name="Subtitle" w:semiHidden="0" w:uiPriority="11" w:unhideWhenUsed="0" w:qFormat="1"/>
-    <w:lsdException w:name="Strong" w:semiHidden="0" w:uiPriority="22" w:unhideWhenUsed="0" w:qFormat="1"/>
-    <w:lsdException w:name="Emphasis" w:semiHidden="0" w:uiPriority="20" w:unhideWhenUsed="0" w:qFormat="1"/>
-    <w:lsdException w:name="Table Grid" w:semiHidden="0" w:uiPriority="59" w:unhideWhenUsed="0"/>
-    <w:lsdException w:name="Placeholder Text" w:unhideWhenUsed="0"/>
-    <w:lsdException w:name="No Spacing" w:semiHidden="0" w:uiPriority="1" w:unhideWhenUsed="0" w:qFormat="1"/>
-    <w:lsdException w:name="Light Shading" w:semiHidden="0" w:uiPriority="60" w:unhideWhenUsed="0"/>
-    <w:lsdException w:name="Light List" w:semiHidden="0" w:uiPriority="61" w:unhideWhenUsed="0"/>
-    <w:lsdException w:name="Light Grid" w:semiHidden="0" w:uiPriority="62" w:unhideWhenUsed="0"/>
-    <w:lsdException w:name="Medium Shading 1" w:semiHidden="0" w:uiPriority="63" w:unhideWhenUsed="0"/>
-    <w:lsdException w:name="Medium Shading 2" w:semiHidden="0" w:uiPriority="64" w:unhideWhenUsed="0"/>
-    <w:lsdException w:name="Medium List 1" w:semiHidden="0" w:uiPriority="65" w:unhideWhenUsed="0"/>
-    <w:lsdException w:name="Medium List 2" w:semiHidden="0" w:uiPriority="66" w:unhideWhenUsed="0"/>
-    <w:lsdException w:name="Medium Grid 1" w:semiHidden="0" w:uiPriority="67" w:unhideWhenUsed="0"/>
-    <w:lsdException w:name="Medium Grid 2" w:semiHidden="0" w:uiPriority="68" w:unhideWhenUsed="0"/>
-    <w:lsdException w:name="Medium Grid 3" w:semiHidden="0" w:uiPriority="69" w:unhideWhenUsed="0"/>
-    <w:lsdException w:name="Dark List" w:semiHidden="0" w:uiPriority="70" w:unhideWhenUsed="0"/>
-    <w:lsdException w:name="Colorful Shading" w:semiHidden="0" w:uiPriority="71" w:unhideWhenUsed="0"/>
-    <w:lsdException w:name="Colorful List" w:semiHidden="0" w:uiPriority="72" w:unhideWhenUsed="0"/>
-    <w:lsdException w:name="Colorful Grid" w:semiHidden="0" w:uiPriority="73" w:unhideWhenUsed="0"/>
-    <w:lsdException w:name="Light Shading Accent 1" w:semiHidden="0" w:uiPriority="60" w:unhideWhenUsed="0"/>
-    <w:lsdException w:name="Light List Accent 1" w:semiHidden="0" w:uiPriority="61" w:unhideWhenUsed="0"/>
-    <w:lsdException w:name="Light Grid Accent 1" w:semiHidden="0" w:uiPriority="62" w:unhideWhenUsed="0"/>
-    <w:lsdException w:name="Medium Shading 1 Accent 1" w:semiHidden="0" w:uiPriority="63" w:unhideWhenUsed="0"/>
-    <w:lsdException w:name="Medium Shading 2 Accent 1" w:semiHidden="0" w:uiPriority="64" w:unhideWhenUsed="0"/>
-    <w:lsdException w:name="Medium List 1 Accent 1" w:semiHidden="0" w:uiPriority="65" w:unhideWhenUsed="0"/>
-    <w:lsdException w:name="Revision" w:unhideWhenUsed="0"/>
-    <w:lsdException w:name="List Paragraph" w:semiHidden="0" w:uiPriority="34" w:unhideWhenUsed="0" w:qFormat="1"/>
-    <w:lsdException w:name="Quote" w:semiHidden="0" w:uiPriority="29" w:unhideWhenUsed="0" w:qFormat="1"/>
-    <w:lsdException w:name="Intense Quote" w:semiHidden="0" w:uiPriority="30" w:unhideWhenUsed="0" w:qFormat="1"/>
-    <w:lsdException w:name="Medium List 2 Accent 1" w:semiHidden="0" w:uiPriority="66" w:unhideWhenUsed="0"/>
-    <w:lsdException w:name="Medium Grid 1 Accent 1" w:semiHidden="0" w:uiPriority="67" w:unhideWhenUsed="0"/>
-    <w:lsdException w:name="Medium Grid 2 Accent 1" w:semiHidden="0" w:uiPriority="68" w:unhideWhenUsed="0"/>
-    <w:lsdException w:name="Medium Grid 3 Accent 1" w:semiHidden="0" w:uiPriority="69" w:unhideWhenUsed="0"/>
-    <w:lsdException w:name="Dark List Accent 1" w:semiHidden="0" w:uiPriority="70" w:unhideWhenUsed="0"/>
-    <w:lsdException w:name="Colorful Shading Accent 1" w:semiHidden="0" w:uiPriority="71" w:unhideWhenUsed="0"/>
-    <w:lsdException w:name="Colorful List Accent 1" w:semiHidden="0" w:uiPriority="72" w:unhideWhenUsed="0"/>
-    <w:lsdException w:name="Colorful Grid Accent 1" w:semiHidden="0" w:uiPriority="73" w:unhideWhenUsed="0"/>
-    <w:lsdException w:name="Light Shading Accent 2" w:semiHidden="0" w:uiPriority="60" w:unhideWhenUsed="0"/>
-    <w:lsdException w:name="Light List Accent 2" w:semiHidden="0" w:uiPriority="61" w:unhideWhenUsed="0"/>
-    <w:lsdException w:name="Light Grid Accent 2" w:semiHidden="0" w:uiPriority="62" w:unhideWhenUsed="0"/>
-    <w:lsdException w:name="Medium Shading 1 Accent 2" w:semiHidden="0" w:uiPriority="63" w:unhideWhenUsed="0"/>
-    <w:lsdException w:name="Medium Shading 2 Accent 2" w:semiHidden="0" w:uiPriority="64" w:unhideWhenUsed="0"/>
-    <w:lsdException w:name="Medium List 1 Accent 2" w:semiHidden="0" w:uiPriority="65" w:unhideWhenUsed="0"/>
-    <w:lsdException w:name="Medium List 2 Accent 2" w:semiHidden="0" w:uiPriority="66" w:unhideWhenUsed="0"/>
-    <w:lsdException w:name="Medium Grid 1 Accent 2" w:semiHidden="0" w:uiPriority="67" w:unhideWhenUsed="0"/>
-    <w:lsdException w:name="Medium Grid 2 Accent 2" w:semiHidden="0" w:uiPriority="68" w:unhideWhenUsed="0"/>
-    <w:lsdException w:name="Medium Grid 3 Accent 2" w:semiHidden="0" w:uiPriority="69" w:unhideWhenUsed="0"/>
-    <w:lsdException w:name="Dark List Accent 2" w:semiHidden="0" w:uiPriority="70" w:unhideWhenUsed="0"/>
-    <w:lsdException w:name="Colorful Shading Accent 2" w:semiHidden="0" w:uiPriority="71" w:unhideWhenUsed="0"/>
-    <w:lsdException w:name="Colorful List Accent 2" w:semiHidden="0" w:uiPriority="72" w:unhideWhenUsed="0"/>
-    <w:lsdException w:name="Colorful Grid Accent 2" w:semiHidden="0" w:uiPriority="73" w:unhideWhenUsed="0"/>
-    <w:lsdException w:name="Light Shading Accent 3" w:semiHidden="0" w:uiPriority="60" w:unhideWhenUsed="0"/>
-    <w:lsdException w:name="Light List Accent 3" w:semiHidden="0" w:uiPriority="61" w:unhideWhenUsed="0"/>
-    <w:lsdException w:name="Light Grid Accent 3" w:semiHidden="0" w:uiPriority="62" w:unhideWhenUsed="0"/>
-    <w:lsdException w:name="Medium Shading 1 Accent 3" w:semiHidden="0" w:uiPriority="63" w:unhideWhenUsed="0"/>
-    <w:lsdException w:name="Medium Shading 2 Accent 3" w:semiHidden="0" w:uiPriority="64" w:unhideWhenUsed="0"/>
-    <w:lsdException w:name="Medium List 1 Accent 3" w:semiHidden="0" w:uiPriority="65" w:unhideWhenUsed="0"/>
-    <w:lsdException w:name="Medium List 2 Accent 3" w:semiHidden="0" w:uiPriority="66" w:unhideWhenUsed="0"/>
-    <w:lsdException w:name="Medium Grid 1 Accent 3" w:semiHidden="0" w:uiPriority="67" w:unhideWhenUsed="0"/>
-    <w:lsdException w:name="Medium Grid 2 Accent 3" w:semiHidden="0" w:uiPriority="68" w:unhideWhenUsed="0"/>
-    <w:lsdException w:name="Medium Grid 3 Accent 3" w:semiHidden="0" w:uiPriority="69" w:unhideWhenUsed="0"/>
-    <w:lsdException w:name="Dark List Accent 3" w:semiHidden="0" w:uiPriority="70" w:unhideWhenUsed="0"/>
-    <w:lsdException w:name="Colorful Shading Accent 3" w:semiHidden="0" w:uiPriority="71" w:unhideWhenUsed="0"/>
-    <w:lsdException w:name="Colorful List Accent 3" w:semiHidden="0" w:uiPriority="72" w:unhideWhenUsed="0"/>
-    <w:lsdException w:name="Colorful Grid Accent 3" w:semiHidden="0" w:uiPriority="73" w:unhideWhenUsed="0"/>
-    <w:lsdException w:name="Light Shading Accent 4" w:semiHidden="0" w:uiPriority="60" w:unhideWhenUsed="0"/>
-    <w:lsdException w:name="Light List Accent 4" w:semiHidden="0" w:uiPriority="61" w:unhideWhenUsed="0"/>
-    <w:lsdException w:name="Light Grid Accent 4" w:semiHidden="0" w:uiPriority="62" w:unhideWhenUsed="0"/>
-    <w:lsdException w:name="Medium Shading 1 Accent 4" w:semiHidden="0" w:uiPriority="63" w:unhideWhenUsed="0"/>
-    <w:lsdException w:name="Medium Shading 2 Accent 4" w:semiHidden="0" w:uiPriority="64" w:unhideWhenUsed="0"/>
-    <w:lsdException w:name="Medium List 1 Accent 4" w:semiHidden="0" w:uiPriority="65" w:unhideWhenUsed="0"/>
-    <w:lsdException w:name="Medium List 2 Accent 4" w:semiHidden="0" w:uiPriority="66" w:unhideWhenUsed="0"/>
-    <w:lsdException w:name="Medium Grid 1 Accent 4" w:semiHidden="0" w:uiPriority="67" w:unhideWhenUsed="0"/>
-    <w:lsdException w:name="Medium Grid 2 Accent 4" w:semiHidden="0" w:uiPriority="68" w:unhideWhenUsed="0"/>
-    <w:lsdException w:name="Medium Grid 3 Accent 4" w:semiHidden="0" w:uiPriority="69" w:unhideWhenUsed="0"/>
-    <w:lsdException w:name="Dark List Accent 4" w:semiHidden="0" w:uiPriority="70" w:unhideWhenUsed="0"/>
-    <w:lsdException w:name="Colorful Shading Accent 4" w:semiHidden="0" w:uiPriority="71" w:unhideWhenUsed="0"/>
-    <w:lsdException w:name="Colorful List Accent 4" w:semiHidden="0" w:uiPriority="72" w:unhideWhenUsed="0"/>
-    <w:lsdException w:name="Colorful Grid Accent 4" w:semiHidden="0" w:uiPriority="73" w:unhideWhenUsed="0"/>
-    <w:lsdException w:name="Light Shading Accent 5" w:semiHidden="0" w:uiPriority="60" w:unhideWhenUsed="0"/>
-    <w:lsdException w:name="Light List Accent 5" w:semiHidden="0" w:uiPriority="61" w:unhideWhenUsed="0"/>
-    <w:lsdException w:name="Light Grid Accent 5" w:semiHidden="0" w:uiPriority="62" w:unhideWhenUsed="0"/>
-    <w:lsdException w:name="Medium Shading 1 Accent 5" w:semiHidden="0" w:uiPriority="63" w:unhideWhenUsed="0"/>
-    <w:lsdException w:name="Medium Shading 2 Accent 5" w:semiHidden="0" w:uiPriority="64" w:unhideWhenUsed="0"/>
-    <w:lsdException w:name="Medium List 1 Accent 5" w:semiHidden="0" w:uiPriority="65" w:unhideWhenUsed="0"/>
-    <w:lsdException w:name="Medium List 2 Accent 5" w:semiHidden="0" w:uiPriority="66" w:unhideWhenUsed="0"/>
-    <w:lsdException w:name="Medium Grid 1 Accent 5" w:semiHidden="0" w:uiPriority="67" w:unhideWhenUsed="0"/>
-    <w:lsdException w:name="Medium Grid 2 Accent 5" w:semiHidden="0" w:uiPriority="68" w:unhideWhenUsed="0"/>
-    <w:lsdException w:name="Medium Grid 3 Accent 5" w:semiHidden="0" w:uiPriority="69" w:unhideWhenUsed="0"/>
-    <w:lsdException w:name="Dark List Accent 5" w:semiHidden="0" w:uiPriority="70" w:unhideWhenUsed="0"/>
-    <w:lsdException w:name="Colorful Shading Accent 5" w:semiHidden="0" w:uiPriority="71" w:unhideWhenUsed="0"/>
-    <w:lsdException w:name="Colorful List Accent 5" w:semiHidden="0" w:uiPriority="72" w:unhideWhenUsed="0"/>
-    <w:lsdException w:name="Colorful Grid Accent 5" w:semiHidden="0" w:uiPriority="73" w:unhideWhenUsed="0"/>
-    <w:lsdException w:name="Light Shading Accent 6" w:semiHidden="0" w:uiPriority="60" w:unhideWhenUsed="0"/>
-    <w:lsdException w:name="Light List Accent 6" w:semiHidden="0" w:uiPriority="61" w:unhideWhenUsed="0"/>
-    <w:lsdException w:name="Light Grid Accent 6" w:semiHidden="0" w:uiPriority="62" w:unhideWhenUsed="0"/>
-    <w:lsdException w:name="Medium Shading 1 Accent 6" w:semiHidden="0" w:uiPriority="63" w:unhideWhenUsed="0"/>
-    <w:lsdException w:name="Medium Shading 2 Accent 6" w:semiHidden="0" w:uiPriority="64" w:unhideWhenUsed="0"/>
-    <w:lsdException w:name="Medium List 1 Accent 6" w:semiHidden="0" w:uiPriority="65" w:unhideWhenUsed="0"/>
-    <w:lsdException w:name="Medium List 2 Accent 6" w:semiHidden="0" w:uiPriority="66" w:unhideWhenUsed="0"/>
-    <w:lsdException w:name="Medium Grid 1 Accent 6" w:semiHidden="0" w:uiPriority="67" w:unhideWhenUsed="0"/>
-    <w:lsdException w:name="Medium Grid 2 Accent 6" w:semiHidden="0" w:uiPriority="68" w:unhideWhenUsed="0"/>
-    <w:lsdException w:name="Medium Grid 3 Accent 6" w:semiHidden="0" w:uiPriority="69" w:unhideWhenUsed="0"/>
-    <w:lsdException w:name="Dark List Accent 6" w:semiHidden="0" w:uiPriority="70" w:unhideWhenUsed="0"/>
-    <w:lsdException w:name="Colorful Shading Accent 6" w:semiHidden="0" w:uiPriority="71" w:unhideWhenUsed="0"/>
-    <w:lsdException w:name="Colorful List Accent 6" w:semiHidden="0" w:uiPriority="72" w:unhideWhenUsed="0"/>
-    <w:lsdException w:name="Colorful Grid Accent 6" w:semiHidden="0" w:uiPriority="73" w:unhideWhenUsed="0"/>
-    <w:lsdException w:name="Subtle Emphasis" w:semiHidden="0" w:uiPriority="19" w:unhideWhenUsed="0" w:qFormat="1"/>
-    <w:lsdException w:name="Intense Emphasis" w:semiHidden="0" w:uiPriority="21" w:unhideWhenUsed="0" w:qFormat="1"/>
-    <w:lsdException w:name="Subtle Reference" w:semiHidden="0" w:uiPriority="31" w:unhideWhenUsed="0" w:qFormat="1"/>
-    <w:lsdException w:name="Intense Reference" w:semiHidden="0" w:uiPriority="32" w:unhideWhenUsed="0" w:qFormat="1"/>
-    <w:lsdException w:name="Book Title" w:semiHidden="0" w:uiPriority="33" w:unhideWhenUsed="0" w:qFormat="1"/>
-    <w:lsdException w:name="Bibliography" w:uiPriority="37"/>
-    <w:lsdException w:name="TOC Heading" w:uiPriority="39" w:qFormat="1"/>
-  </w:latentStyles>
-  <w:style w:type="paragraph" w:default="1" w:styleId="Normal">
-    <w:name w:val="Normal"/>
-    <w:qFormat/>
-  </w:style>
-  <w:style w:type="paragraph" w:styleId="Heading1">
-    <w:name w:val="heading 1"/>
-    <w:basedOn w:val="Normal"/>
-    <w:next w:val="Normal"/>
-    <w:link w:val="Heading1Char"/>
-    <w:uiPriority w:val="9"/>
-    <w:qFormat/>
-    <w:rsid w:val="00BB126D"/>
-    <w:pPr>
-      <w:keepNext/>
-      <w:keepLines/>
-      <w:spacing w:before="480" w:after="0"/>
-      <w:outlineLvl w:val="0"/>
-    </w:pPr>
-    <w:rPr>
-      <w:rFonts w:asciiTheme="majorHAnsi" w:eastAsiaTheme="majorEastAsia" w:hAnsiTheme="majorHAnsi" w:cstheme="majorBidi"/>
-      <w:b/>
-      <w:bCs/>
-      <w:color w:val="345A8A" w:themeColor="accent1" w:themeShade="B5"/>
-      <w:sz w:val="32"/>
-      <w:szCs w:val="32"/>
-    </w:rPr>
-  </w:style>
-  <w:style w:type="paragraph" w:styleId="Heading2">
-    <w:name w:val="heading 2"/>
-    <w:basedOn w:val="Normal"/>
-    <w:next w:val="Normal"/>
-    <w:link w:val="Heading2Char"/>
-    <w:uiPriority w:val="9"/>
-    <w:unhideWhenUsed/>
-    <w:qFormat/>
-    <w:rsid w:val="00BB126D"/>
-    <w:pPr>
-      <w:keepNext/>
-      <w:keepLines/>
-      <w:spacing w:before="200" w:after="0"/>
-      <w:outlineLvl w:val="1"/>
-    </w:pPr>
-    <w:rPr>
-      <w:rFonts w:asciiTheme="majorHAnsi" w:eastAsiaTheme="majorEastAsia" w:hAnsiTheme="majorHAnsi" w:cstheme="majorBidi"/>
-      <w:b/>
-      <w:bCs/>
-      <w:color w:val="4F81BD" w:themeColor="accent1"/>
-      <w:sz w:val="26"/>
-      <w:szCs w:val="26"/>
-    </w:rPr>
-  </w:style>
-  <w:style w:type="paragraph" w:styleId="Heading3">
-    <w:name w:val="heading 3"/>
-    <w:basedOn w:val="Normal"/>
-    <w:next w:val="Normal"/>
-    <w:link w:val="Heading3Char"/>
-    <w:uiPriority w:val="9"/>
-    <w:unhideWhenUsed/>
-    <w:qFormat/>
-    <w:rsid w:val="00BB126D"/>
-    <w:pPr>
-      <w:keepNext/>
-      <w:keepLines/>
-      <w:spacing w:before="200" w:after="0"/>
-      <w:outlineLvl w:val="2"/>
-    </w:pPr>
-    <w:rPr>
-      <w:rFonts w:asciiTheme="majorHAnsi" w:eastAsiaTheme="majorEastAsia" w:hAnsiTheme="majorHAnsi" w:cstheme="majorBidi"/>
-      <w:b/>
-      <w:bCs/>
-      <w:color w:val="4F81BD" w:themeColor="accent1"/>
-    </w:rPr>
-  </w:style>
-  <w:style w:type="character" w:default="1" w:styleId="DefaultParagraphFont">
-    <w:name w:val="Default Paragraph Font"/>
-    <w:uiPriority w:val="1"/>
-    <w:semiHidden/>
-    <w:unhideWhenUsed/>
-  </w:style>
-  <w:style w:type="table" w:default="1" w:styleId="TableNormal">
-    <w:name w:val="Normal Table"/>
-    <w:uiPriority w:val="99"/>
-    <w:semiHidden/>
-    <w:unhideWhenUsed/>
-    <w:tblPr>
-      <w:tblInd w:w="0" w:type="dxa"/>
-      <w:tblCellMar>
-        <w:top w:w="0" w:type="dxa"/>
-        <w:left w:w="108" w:type="dxa"/>
-        <w:bottom w:w="0" w:type="dxa"/>
-        <w:right w:w="108" w:type="dxa"/>
-      </w:tblCellMar>
-    </w:tblPr>
-  </w:style>
-  <w:style w:type="numbering" w:default="1" w:styleId="NoList">
-    <w:name w:val="No List"/>
-    <w:uiPriority w:val="99"/>
-    <w:semiHidden/>
-    <w:unhideWhenUsed/>
-  </w:style>
-  <w:style w:type="paragraph" w:styleId="ListParagraph">
-    <w:name w:val="List Paragraph"/>
-    <w:basedOn w:val="Normal"/>
-    <w:uiPriority w:val="34"/>
-    <w:qFormat/>
-    <w:rsid w:val="00AC5742"/>
-    <w:pPr>
-      <w:ind w:left="720"/>
-      <w:contextualSpacing/>
-    </w:pPr>
-  </w:style>
-  <w:style w:type="character" w:styleId="Strong">
-    <w:name w:val="Strong"/>
-    <w:basedOn w:val="DefaultParagraphFont"/>
-    <w:uiPriority w:val="22"/>
-    <w:qFormat/>
-    <w:rsid w:val="003C6205"/>
-    <w:rPr>
-      <w:b/>
-      <w:bCs/>
-    </w:rPr>
-  </w:style>
-  <w:style w:type="character" w:styleId="Hyperlink">
-    <w:name w:val="Hyperlink"/>
-    <w:basedOn w:val="DefaultParagraphFont"/>
-    <w:uiPriority w:val="99"/>
-    <w:unhideWhenUsed/>
-    <w:rsid w:val="00F11E1B"/>
-    <w:rPr>
-      <w:color w:val="0000FF" w:themeColor="hyperlink"/>
-      <w:u w:val="single"/>
-    </w:rPr>
-  </w:style>
-  <w:style w:type="paragraph" w:styleId="Title">
-    <w:name w:val="Title"/>
-    <w:basedOn w:val="Normal"/>
-    <w:next w:val="Normal"/>
-    <w:link w:val="TitleChar"/>
-    <w:uiPriority w:val="10"/>
-    <w:qFormat/>
-    <w:rsid w:val="000F6AEB"/>
-    <w:pPr>
-      <w:pBdr>
-        <w:bottom w:val="single" w:sz="8" w:space="4" w:color="4F81BD" w:themeColor="accent1"/>
-      </w:pBdr>
-      <w:spacing w:after="300"/>
-      <w:contextualSpacing/>
-    </w:pPr>
-    <w:rPr>
-      <w:rFonts w:asciiTheme="majorHAnsi" w:eastAsiaTheme="majorEastAsia" w:hAnsiTheme="majorHAnsi" w:cstheme="majorBidi"/>
-      <w:color w:val="17365D" w:themeColor="text2" w:themeShade="BF"/>
-      <w:spacing w:val="5"/>
-      <w:kern w:val="28"/>
-      <w:sz w:val="52"/>
-      <w:szCs w:val="52"/>
-    </w:rPr>
-  </w:style>
-  <w:style w:type="character" w:customStyle="1" w:styleId="TitleChar">
-    <w:name w:val="Title Char"/>
-    <w:basedOn w:val="DefaultParagraphFont"/>
-    <w:link w:val="Title"/>
-    <w:uiPriority w:val="10"/>
-    <w:rsid w:val="000F6AEB"/>
-    <w:rPr>
-      <w:rFonts w:asciiTheme="majorHAnsi" w:eastAsiaTheme="majorEastAsia" w:hAnsiTheme="majorHAnsi" w:cstheme="majorBidi"/>
-      <w:color w:val="17365D" w:themeColor="text2" w:themeShade="BF"/>
-      <w:spacing w:val="5"/>
-      <w:kern w:val="28"/>
-      <w:sz w:val="52"/>
-      <w:szCs w:val="52"/>
-    </w:rPr>
-  </w:style>
-  <w:style w:type="character" w:customStyle="1" w:styleId="Heading1Char">
-    <w:name w:val="Heading 1 Char"/>
-    <w:basedOn w:val="DefaultParagraphFont"/>
-    <w:link w:val="Heading1"/>
-    <w:uiPriority w:val="9"/>
-    <w:rsid w:val="00BB126D"/>
-    <w:rPr>
-      <w:rFonts w:asciiTheme="majorHAnsi" w:eastAsiaTheme="majorEastAsia" w:hAnsiTheme="majorHAnsi" w:cstheme="majorBidi"/>
-      <w:b/>
-      <w:bCs/>
-      <w:color w:val="345A8A" w:themeColor="accent1" w:themeShade="B5"/>
-      <w:sz w:val="32"/>
-      <w:szCs w:val="32"/>
-    </w:rPr>
-  </w:style>
-  <w:style w:type="character" w:customStyle="1" w:styleId="Heading2Char">
-    <w:name w:val="Heading 2 Char"/>
-    <w:basedOn w:val="DefaultParagraphFont"/>
-    <w:link w:val="Heading2"/>
-    <w:uiPriority w:val="9"/>
-    <w:rsid w:val="00BB126D"/>
-    <w:rPr>
-      <w:rFonts w:asciiTheme="majorHAnsi" w:eastAsiaTheme="majorEastAsia" w:hAnsiTheme="majorHAnsi" w:cstheme="majorBidi"/>
-      <w:b/>
-      <w:bCs/>
-      <w:color w:val="4F81BD" w:themeColor="accent1"/>
-      <w:sz w:val="26"/>
-      <w:szCs w:val="26"/>
-    </w:rPr>
-  </w:style>
-  <w:style w:type="character" w:customStyle="1" w:styleId="Heading3Char">
-    <w:name w:val="Heading 3 Char"/>
-    <w:basedOn w:val="DefaultParagraphFont"/>
-    <w:link w:val="Heading3"/>
-    <w:uiPriority w:val="9"/>
-    <w:rsid w:val="00BB126D"/>
-    <w:rPr>
-      <w:rFonts w:asciiTheme="majorHAnsi" w:eastAsiaTheme="majorEastAsia" w:hAnsiTheme="majorHAnsi" w:cstheme="majorBidi"/>
-      <w:b/>
-      <w:bCs/>
-      <w:color w:val="4F81BD" w:themeColor="accent1"/>
-    </w:rPr>
-  </w:style>
-  <w:style w:type="paragraph" w:styleId="BalloonText">
-    <w:name w:val="Balloon Text"/>
-    <w:basedOn w:val="Normal"/>
-    <w:link w:val="BalloonTextChar"/>
-    <w:uiPriority w:val="99"/>
-    <w:semiHidden/>
-    <w:unhideWhenUsed/>
-    <w:rsid w:val="00801104"/>
-    <w:pPr>
-      <w:spacing w:after="0"/>
-    </w:pPr>
-    <w:rPr>
-      <w:rFonts w:ascii="Lucida Grande" w:hAnsi="Lucida Grande"/>
-      <w:sz w:val="18"/>
-      <w:szCs w:val="18"/>
-    </w:rPr>
-  </w:style>
-  <w:style w:type="character" w:customStyle="1" w:styleId="BalloonTextChar">
-    <w:name w:val="Balloon Text Char"/>
-    <w:basedOn w:val="DefaultParagraphFont"/>
-    <w:link w:val="BalloonText"/>
-    <w:uiPriority w:val="99"/>
-    <w:semiHidden/>
-    <w:rsid w:val="00801104"/>
-    <w:rPr>
-      <w:rFonts w:ascii="Lucida Grande" w:hAnsi="Lucida Grande"/>
-      <w:sz w:val="18"/>
-      <w:szCs w:val="18"/>
-    </w:rPr>
-  </w:style>
-  <w:style w:type="paragraph" w:styleId="TOC1">
-    <w:name w:val="toc 1"/>
-    <w:basedOn w:val="Normal"/>
-    <w:next w:val="Normal"/>
-    <w:autoRedefine/>
-    <w:uiPriority w:val="39"/>
-    <w:unhideWhenUsed/>
-    <w:rsid w:val="006D0C9D"/>
-    <w:pPr>
-      <w:spacing w:before="360" w:after="0"/>
-    </w:pPr>
-    <w:rPr>
-      <w:rFonts w:asciiTheme="majorHAnsi" w:hAnsiTheme="majorHAnsi"/>
-      <w:b/>
-      <w:caps/>
-    </w:rPr>
-  </w:style>
-  <w:style w:type="paragraph" w:styleId="TOC2">
-    <w:name w:val="toc 2"/>
-    <w:basedOn w:val="Normal"/>
-    <w:next w:val="Normal"/>
-    <w:autoRedefine/>
-    <w:uiPriority w:val="39"/>
-    <w:unhideWhenUsed/>
-    <w:rsid w:val="006D0C9D"/>
-    <w:pPr>
-      <w:spacing w:before="240" w:after="0"/>
-    </w:pPr>
-    <w:rPr>
-      <w:b/>
-      <w:sz w:val="20"/>
-      <w:szCs w:val="20"/>
-    </w:rPr>
-  </w:style>
-  <w:style w:type="paragraph" w:styleId="TOC3">
-    <w:name w:val="toc 3"/>
-    <w:basedOn w:val="Normal"/>
-    <w:next w:val="Normal"/>
-    <w:autoRedefine/>
-    <w:uiPriority w:val="39"/>
-    <w:unhideWhenUsed/>
-    <w:rsid w:val="006D0C9D"/>
-    <w:pPr>
-      <w:spacing w:after="0"/>
-      <w:ind w:left="240"/>
-    </w:pPr>
-    <w:rPr>
-      <w:sz w:val="20"/>
-      <w:szCs w:val="20"/>
-    </w:rPr>
-  </w:style>
-  <w:style w:type="paragraph" w:styleId="TOC4">
-    <w:name w:val="toc 4"/>
-    <w:basedOn w:val="Normal"/>
-    <w:next w:val="Normal"/>
-    <w:autoRedefine/>
-    <w:uiPriority w:val="39"/>
-    <w:unhideWhenUsed/>
-    <w:rsid w:val="006D0C9D"/>
-    <w:pPr>
-      <w:spacing w:after="0"/>
-      <w:ind w:left="480"/>
-    </w:pPr>
-    <w:rPr>
-      <w:sz w:val="20"/>
-      <w:szCs w:val="20"/>
-    </w:rPr>
-  </w:style>
-  <w:style w:type="paragraph" w:styleId="TOC5">
-    <w:name w:val="toc 5"/>
-    <w:basedOn w:val="Normal"/>
-    <w:next w:val="Normal"/>
-    <w:autoRedefine/>
-    <w:uiPriority w:val="39"/>
-    <w:unhideWhenUsed/>
-    <w:rsid w:val="006D0C9D"/>
-    <w:pPr>
-      <w:spacing w:after="0"/>
-      <w:ind w:left="720"/>
-    </w:pPr>
-    <w:rPr>
-      <w:sz w:val="20"/>
-      <w:szCs w:val="20"/>
-    </w:rPr>
-  </w:style>
-  <w:style w:type="paragraph" w:styleId="TOC6">
-    <w:name w:val="toc 6"/>
-    <w:basedOn w:val="Normal"/>
-    <w:next w:val="Normal"/>
-    <w:autoRedefine/>
-    <w:uiPriority w:val="39"/>
-    <w:unhideWhenUsed/>
-    <w:rsid w:val="006D0C9D"/>
-    <w:pPr>
-      <w:spacing w:after="0"/>
-      <w:ind w:left="960"/>
-    </w:pPr>
-    <w:rPr>
-      <w:sz w:val="20"/>
-      <w:szCs w:val="20"/>
-    </w:rPr>
-  </w:style>
-  <w:style w:type="paragraph" w:styleId="TOC7">
-    <w:name w:val="toc 7"/>
-    <w:basedOn w:val="Normal"/>
-    <w:next w:val="Normal"/>
-    <w:autoRedefine/>
-    <w:uiPriority w:val="39"/>
-    <w:unhideWhenUsed/>
-    <w:rsid w:val="006D0C9D"/>
-    <w:pPr>
-      <w:spacing w:after="0"/>
-      <w:ind w:left="1200"/>
-    </w:pPr>
-    <w:rPr>
-      <w:sz w:val="20"/>
-      <w:szCs w:val="20"/>
-    </w:rPr>
-  </w:style>
-  <w:style w:type="paragraph" w:styleId="TOC8">
-    <w:name w:val="toc 8"/>
-    <w:basedOn w:val="Normal"/>
-    <w:next w:val="Normal"/>
-    <w:autoRedefine/>
-    <w:uiPriority w:val="39"/>
-    <w:unhideWhenUsed/>
-    <w:rsid w:val="006D0C9D"/>
-    <w:pPr>
-      <w:spacing w:after="0"/>
-      <w:ind w:left="1440"/>
-    </w:pPr>
-    <w:rPr>
-      <w:sz w:val="20"/>
-      <w:szCs w:val="20"/>
-    </w:rPr>
-  </w:style>
-  <w:style w:type="paragraph" w:styleId="TOC9">
-    <w:name w:val="toc 9"/>
-    <w:basedOn w:val="Normal"/>
-    <w:next w:val="Normal"/>
-    <w:autoRedefine/>
-    <w:uiPriority w:val="39"/>
-    <w:unhideWhenUsed/>
-    <w:rsid w:val="006D0C9D"/>
-    <w:pPr>
-      <w:spacing w:after="0"/>
-      <w:ind w:left="1680"/>
-    </w:pPr>
-    <w:rPr>
-      <w:sz w:val="20"/>
-      <w:szCs w:val="20"/>
-    </w:rPr>
-  </w:style>
-  <w:style w:type="table" w:styleId="TableGrid">
-    <w:name w:val="Table Grid"/>
-    <w:basedOn w:val="TableNormal"/>
-    <w:uiPriority w:val="59"/>
-    <w:rsid w:val="00C56A1D"/>
-    <w:pPr>
-      <w:spacing w:after="0"/>
-    </w:pPr>
-    <w:tblPr>
-      <w:tblInd w:w="0" w:type="dxa"/>
-      <w:tblBorders>
-        <w:top w:val="single" w:sz="4" w:space="0" w:color="auto"/>
-        <w:left w:val="single" w:sz="4" w:space="0" w:color="auto"/>
-        <w:bottom w:val="single" w:sz="4" w:space="0" w:color="auto"/>
-        <w:right w:val="single" w:sz="4" w:space="0" w:color="auto"/>
-        <w:insideH w:val="single" w:sz="4" w:space="0" w:color="auto"/>
-        <w:insideV w:val="single" w:sz="4" w:space="0" w:color="auto"/>
-      </w:tblBorders>
-      <w:tblCellMar>
-        <w:top w:w="0" w:type="dxa"/>
-        <w:left w:w="108" w:type="dxa"/>
-        <w:bottom w:w="0" w:type="dxa"/>
-        <w:right w:w="108" w:type="dxa"/>
-      </w:tblCellMar>
-    </w:tblPr>
-  </w:style>
-</w:styles>
-</file>
-
-<file path=word/stylesWithEffects.xml><?xml version="1.0" encoding="utf-8"?>
-<w:styles xmlns:wpc="http://schemas.microsoft.com/office/word/2010/wordprocessingCanvas" xmlns:mo="http://schemas.microsoft.com/office/mac/office/2008/main" xmlns:mc="http://schemas.openxmlformats.org/markup-compatibility/2006" xmlns:mv="urn:schemas-microsoft-com:mac:vml" xmlns:o="urn:schemas-microsoft-com:office:office" xmlns:r="http://schemas.openxmlformats.org/officeDocument/2006/relationships" xmlns:m="http://schemas.openxmlformats.org/officeDocument/2006/math" xmlns:v="urn:schemas-microsoft-com:vml" xmlns:wp14="http://schemas.microsoft.com/office/word/2010/wordprocessingDrawing" xmlns:wp="http://schemas.openxmlformats.org/drawingml/2006/wordprocessingDrawing" xmlns:w10="urn:schemas-microsoft-com:office:word" xmlns:w="http://schemas.openxmlformats.org/wordprocessingml/2006/main" xmlns:w14="http://schemas.microsoft.com/office/word/2010/wordml" xmlns:wpg="http://schemas.microsoft.com/office/word/2010/wordprocessingGroup" xmlns:wpi="http://schemas.microsoft.com/office/word/2010/wordprocessingInk" xmlns:wne="http://schemas.microsoft.com/office/word/2006/wordml" xmlns:wps="http://schemas.microsoft.com/office/word/2010/wordprocessingShape" mc:Ignorable="w14 wp14">
-  <w:docDefaults>
-    <w:rPrDefault>
-      <w:rPr>
-        <w:rFonts w:asciiTheme="minorHAnsi" w:eastAsiaTheme="minorEastAsia" w:hAnsiTheme="minorHAnsi" w:cstheme="minorBidi"/>
-        <w:sz w:val="24"/>
-        <w:szCs w:val="24"/>
-        <w:lang w:val="en-US" w:eastAsia="ja-JP" w:bidi="ar-SA"/>
-      </w:rPr>
-    </w:rPrDefault>
-    <w:pPrDefault>
-      <w:pPr>
-        <w:spacing w:after="200"/>
-      </w:pPr>
-    </w:pPrDefault>
-  </w:docDefaults>
-  <w:latentStyles w:defLockedState="0" w:defUIPriority="99" w:defSemiHidden="1" w:defUnhideWhenUsed="1" w:defQFormat="0" w:count="276">
-    <w:lsdException w:name="Normal" w:semiHidden="0" w:uiPriority="0" w:unhideWhenUsed="0" w:qFormat="1"/>
-    <w:lsdException w:name="heading 1" w:semiHidden="0" w:uiPriority="9" w:unhideWhenUsed="0" w:qFormat="1"/>
-    <w:lsdException w:name="heading 2" w:uiPriority="9" w:qFormat="1"/>
-    <w:lsdException w:name="heading 3" w:uiPriority="9" w:qFormat="1"/>
-    <w:lsdException w:name="heading 4" w:uiPriority="9" w:qFormat="1"/>
-    <w:lsdException w:name="heading 5" w:uiPriority="9" w:qFormat="1"/>
-    <w:lsdException w:name="heading 6" w:uiPriority="9" w:qFormat="1"/>
-    <w:lsdException w:name="heading 7" w:uiPriority="9" w:qFormat="1"/>
-    <w:lsdException w:name="heading 8" w:uiPriority="9" w:qFormat="1"/>
-    <w:lsdException w:name="heading 9" w:uiPriority="9" w:qFormat="1"/>
-    <w:lsdException w:name="toc 1" w:uiPriority="39"/>
-    <w:lsdException w:name="toc 2" w:uiPriority="39"/>
-    <w:lsdException w:name="toc 3" w:uiPriority="39"/>
-    <w:lsdException w:name="toc 4" w:uiPriority="39"/>
-    <w:lsdException w:name="toc 5" w:uiPriority="39"/>
-    <w:lsdException w:name="toc 6" w:uiPriority="39"/>
-    <w:lsdException w:name="toc 7" w:uiPriority="39"/>
-    <w:lsdException w:name="toc 8" w:uiPriority="39"/>
-    <w:lsdException w:name="toc 9" w:uiPriority="39"/>
-    <w:lsdException w:name="caption" w:uiPriority="35" w:qFormat="1"/>
-    <w:lsdException w:name="Title" w:semiHidden="0" w:uiPriority="10" w:unhideWhenUsed="0" w:qFormat="1"/>
-    <w:lsdException w:name="Default Paragraph Font" w:uiPriority="1"/>
-    <w:lsdException w:name="Subtitle" w:semiHidden="0" w:uiPriority="11" w:unhideWhenUsed="0" w:qFormat="1"/>
-    <w:lsdException w:name="Strong" w:semiHidden="0" w:uiPriority="22" w:unhideWhenUsed="0" w:qFormat="1"/>
-    <w:lsdException w:name="Emphasis" w:semiHidden="0" w:uiPriority="20" w:unhideWhenUsed="0" w:qFormat="1"/>
-    <w:lsdException w:name="Table Grid" w:semiHidden="0" w:uiPriority="59" w:unhideWhenUsed="0"/>
-    <w:lsdException w:name="Placeholder Text" w:unhideWhenUsed="0"/>
-    <w:lsdException w:name="No Spacing" w:semiHidden="0" w:uiPriority="1" w:unhideWhenUsed="0" w:qFormat="1"/>
-    <w:lsdException w:name="Light Shading" w:semiHidden="0" w:uiPriority="60" w:unhideWhenUsed="0"/>
-    <w:lsdException w:name="Light List" w:semiHidden="0" w:uiPriority="61" w:unhideWhenUsed="0"/>
-    <w:lsdException w:name="Light Grid" w:semiHidden="0" w:uiPriority="62" w:unhideWhenUsed="0"/>
-    <w:lsdException w:name="Medium Shading 1" w:semiHidden="0" w:uiPriority="63" w:unhideWhenUsed="0"/>
-    <w:lsdException w:name="Medium Shading 2" w:semiHidden="0" w:uiPriority="64" w:unhideWhenUsed="0"/>
-    <w:lsdException w:name="Medium List 1" w:semiHidden="0" w:uiPriority="65" w:unhideWhenUsed="0"/>
-    <w:lsdException w:name="Medium List 2" w:semiHidden="0" w:uiPriority="66" w:unhideWhenUsed="0"/>
-    <w:lsdException w:name="Medium Grid 1" w:semiHidden="0" w:uiPriority="67" w:unhideWhenUsed="0"/>
-    <w:lsdException w:name="Medium Grid 2" w:semiHidden="0" w:uiPriority="68" w:unhideWhenUsed="0"/>
-    <w:lsdException w:name="Medium Grid 3" w:semiHidden="0" w:uiPriority="69" w:unhideWhenUsed="0"/>
-    <w:lsdException w:name="Dark List" w:semiHidden="0" w:uiPriority="70" w:unhideWhenUsed="0"/>
-    <w:lsdException w:name="Colorful Shading" w:semiHidden="0" w:uiPriority="71" w:unhideWhenUsed="0"/>
-    <w:lsdException w:name="Colorful List" w:semiHidden="0" w:uiPriority="72" w:unhideWhenUsed="0"/>
-    <w:lsdException w:name="Colorful Grid" w:semiHidden="0" w:uiPriority="73" w:unhideWhenUsed="0"/>
-    <w:lsdException w:name="Light Shading Accent 1" w:semiHidden="0" w:uiPriority="60" w:unhideWhenUsed="0"/>
-    <w:lsdException w:name="Light List Accent 1" w:semiHidden="0" w:uiPriority="61" w:unhideWhenUsed="0"/>
-    <w:lsdException w:name="Light Grid Accent 1" w:semiHidden="0" w:uiPriority="62" w:unhideWhenUsed="0"/>
-    <w:lsdException w:name="Medium Shading 1 Accent 1" w:semiHidden="0" w:uiPriority="63" w:unhideWhenUsed="0"/>
-    <w:lsdException w:name="Medium Shading 2 Accent 1" w:semiHidden="0" w:uiPriority="64" w:unhideWhenUsed="0"/>
-    <w:lsdException w:name="Medium List 1 Accent 1" w:semiHidden="0" w:uiPriority="65" w:unhideWhenUsed="0"/>
-    <w:lsdException w:name="Revision" w:unhideWhenUsed="0"/>
-    <w:lsdException w:name="List Paragraph" w:semiHidden="0" w:uiPriority="34" w:unhideWhenUsed="0" w:qFormat="1"/>
-    <w:lsdException w:name="Quote" w:semiHidden="0" w:uiPriority="29" w:unhideWhenUsed="0" w:qFormat="1"/>
-    <w:lsdException w:name="Intense Quote" w:semiHidden="0" w:uiPriority="30" w:unhideWhenUsed="0" w:qFormat="1"/>
-    <w:lsdException w:name="Medium List 2 Accent 1" w:semiHidden="0" w:uiPriority="66" w:unhideWhenUsed="0"/>
-    <w:lsdException w:name="Medium Grid 1 Accent 1" w:semiHidden="0" w:uiPriority="67" w:unhideWhenUsed="0"/>
-    <w:lsdException w:name="Medium Grid 2 Accent 1" w:semiHidden="0" w:uiPriority="68" w:unhideWhenUsed="0"/>
-    <w:lsdException w:name="Medium Grid 3 Accent 1" w:semiHidden="0" w:uiPriority="69" w:unhideWhenUsed="0"/>
-    <w:lsdException w:name="Dark List Accent 1" w:semiHidden="0" w:uiPriority="70" w:unhideWhenUsed="0"/>
-    <w:lsdException w:name="Colorful Shading Accent 1" w:semiHidden="0" w:uiPriority="71" w:unhideWhenUsed="0"/>
-    <w:lsdException w:name="Colorful List Accent 1" w:semiHidden="0" w:uiPriority="72" w:unhideWhenUsed="0"/>
-    <w:lsdException w:name="Colorful Grid Accent 1" w:semiHidden="0" w:uiPriority="73" w:unhideWhenUsed="0"/>
-    <w:lsdException w:name="Light Shading Accent 2" w:semiHidden="0" w:uiPriority="60" w:unhideWhenUsed="0"/>
-    <w:lsdException w:name="Light List Accent 2" w:semiHidden="0" w:uiPriority="61" w:unhideWhenUsed="0"/>
-    <w:lsdException w:name="Light Grid Accent 2" w:semiHidden="0" w:uiPriority="62" w:unhideWhenUsed="0"/>
-    <w:lsdException w:name="Medium Shading 1 Accent 2" w:semiHidden="0" w:uiPriority="63" w:unhideWhenUsed="0"/>
-    <w:lsdException w:name="Medium Shading 2 Accent 2" w:semiHidden="0" w:uiPriority="64" w:unhideWhenUsed="0"/>
-    <w:lsdException w:name="Medium List 1 Accent 2" w:semiHidden="0" w:uiPriority="65" w:unhideWhenUsed="0"/>
-    <w:lsdException w:name="Medium List 2 Accent 2" w:semiHidden="0" w:uiPriority="66" w:unhideWhenUsed="0"/>
-    <w:lsdException w:name="Medium Grid 1 Accent 2" w:semiHidden="0" w:uiPriority="67" w:unhideWhenUsed="0"/>
-    <w:lsdException w:name="Medium Grid 2 Accent 2" w:semiHidden="0" w:uiPriority="68" w:unhideWhenUsed="0"/>
-    <w:lsdException w:name="Medium Grid 3 Accent 2" w:semiHidden="0" w:uiPriority="69" w:unhideWhenUsed="0"/>
-    <w:lsdException w:name="Dark List Accent 2" w:semiHidden="0" w:uiPriority="70" w:unhideWhenUsed="0"/>
-    <w:lsdException w:name="Colorful Shading Accent 2" w:semiHidden="0" w:uiPriority="71" w:unhideWhenUsed="0"/>
-    <w:lsdException w:name="Colorful List Accent 2" w:semiHidden="0" w:uiPriority="72" w:unhideWhenUsed="0"/>
-    <w:lsdException w:name="Colorful Grid Accent 2" w:semiHidden="0" w:uiPriority="73" w:unhideWhenUsed="0"/>
-    <w:lsdException w:name="Light Shading Accent 3" w:semiHidden="0" w:uiPriority="60" w:unhideWhenUsed="0"/>
-    <w:lsdException w:name="Light List Accent 3" w:semiHidden="0" w:uiPriority="61" w:unhideWhenUsed="0"/>
-    <w:lsdException w:name="Light Grid Accent 3" w:semiHidden="0" w:uiPriority="62" w:unhideWhenUsed="0"/>
-    <w:lsdException w:name="Medium Shading 1 Accent 3" w:semiHidden="0" w:uiPriority="63" w:unhideWhenUsed="0"/>
-    <w:lsdException w:name="Medium Shading 2 Accent 3" w:semiHidden="0" w:uiPriority="64" w:unhideWhenUsed="0"/>
-    <w:lsdException w:name="Medium List 1 Accent 3" w:semiHidden="0" w:uiPriority="65" w:unhideWhenUsed="0"/>
-    <w:lsdException w:name="Medium List 2 Accent 3" w:semiHidden="0" w:uiPriority="66" w:unhideWhenUsed="0"/>
-    <w:lsdException w:name="Medium Grid 1 Accent 3" w:semiHidden="0" w:uiPriority="67" w:unhideWhenUsed="0"/>
-    <w:lsdException w:name="Medium Grid 2 Accent 3" w:semiHidden="0" w:uiPriority="68" w:unhideWhenUsed="0"/>
-    <w:lsdException w:name="Medium Grid 3 Accent 3" w:semiHidden="0" w:uiPriority="69" w:unhideWhenUsed="0"/>
-    <w:lsdException w:name="Dark List Accent 3" w:semiHidden="0" w:uiPriority="70" w:unhideWhenUsed="0"/>
-    <w:lsdException w:name="Colorful Shading Accent 3" w:semiHidden="0" w:uiPriority="71" w:unhideWhenUsed="0"/>
-    <w:lsdException w:name="Colorful List Accent 3" w:semiHidden="0" w:uiPriority="72" w:unhideWhenUsed="0"/>
-    <w:lsdException w:name="Colorful Grid Accent 3" w:semiHidden="0" w:uiPriority="73" w:unhideWhenUsed="0"/>
-    <w:lsdException w:name="Light Shading Accent 4" w:semiHidden="0" w:uiPriority="60" w:unhideWhenUsed="0"/>
-    <w:lsdException w:name="Light List Accent 4" w:semiHidden="0" w:uiPriority="61" w:unhideWhenUsed="0"/>
-    <w:lsdException w:name="Light Grid Accent 4" w:semiHidden="0" w:uiPriority="62" w:unhideWhenUsed="0"/>
-    <w:lsdException w:name="Medium Shading 1 Accent 4" w:semiHidden="0" w:uiPriority="63" w:unhideWhenUsed="0"/>
-    <w:lsdException w:name="Medium Shading 2 Accent 4" w:semiHidden="0" w:uiPriority="64" w:unhideWhenUsed="0"/>
-    <w:lsdException w:name="Medium List 1 Accent 4" w:semiHidden="0" w:uiPriority="65" w:unhideWhenUsed="0"/>
-    <w:lsdException w:name="Medium List 2 Accent 4" w:semiHidden="0" w:uiPriority="66" w:unhideWhenUsed="0"/>
-    <w:lsdException w:name="Medium Grid 1 Accent 4" w:semiHidden="0" w:uiPriority="67" w:unhideWhenUsed="0"/>
-    <w:lsdException w:name="Medium Grid 2 Accent 4" w:semiHidden="0" w:uiPriority="68" w:unhideWhenUsed="0"/>
-    <w:lsdException w:name="Medium Grid 3 Accent 4" w:semiHidden="0" w:uiPriority="69" w:unhideWhenUsed="0"/>
-    <w:lsdException w:name="Dark List Accent 4" w:semiHidden="0" w:uiPriority="70" w:unhideWhenUsed="0"/>
-    <w:lsdException w:name="Colorful Shading Accent 4" w:semiHidden="0" w:uiPriority="71" w:unhideWhenUsed="0"/>
-    <w:lsdException w:name="Colorful List Accent 4" w:semiHidden="0" w:uiPriority="72" w:unhideWhenUsed="0"/>
-    <w:lsdException w:name="Colorful Grid Accent 4" w:semiHidden="0" w:uiPriority="73" w:unhideWhenUsed="0"/>
-    <w:lsdException w:name="Light Shading Accent 5" w:semiHidden="0" w:uiPriority="60" w:unhideWhenUsed="0"/>
-    <w:lsdException w:name="Light List Accent 5" w:semiHidden="0" w:uiPriority="61" w:unhideWhenUsed="0"/>
-    <w:lsdException w:name="Light Grid Accent 5" w:semiHidden="0" w:uiPriority="62" w:unhideWhenUsed="0"/>
-    <w:lsdException w:name="Medium Shading 1 Accent 5" w:semiHidden="0" w:uiPriority="63" w:unhideWhenUsed="0"/>
-    <w:lsdException w:name="Medium Shading 2 Accent 5" w:semiHidden="0" w:uiPriority="64" w:unhideWhenUsed="0"/>
-    <w:lsdException w:name="Medium List 1 Accent 5" w:semiHidden="0" w:uiPriority="65" w:unhideWhenUsed="0"/>
-    <w:lsdException w:name="Medium List 2 Accent 5" w:semiHidden="0" w:uiPriority="66" w:unhideWhenUsed="0"/>
-    <w:lsdException w:name="Medium Grid 1 Accent 5" w:semiHidden="0" w:uiPriority="67" w:unhideWhenUsed="0"/>
-    <w:lsdException w:name="Medium Grid 2 Accent 5" w:semiHidden="0" w:uiPriority="68" w:unhideWhenUsed="0"/>
-    <w:lsdException w:name="Medium Grid 3 Accent 5" w:semiHidden="0" w:uiPriority="69" w:unhideWhenUsed="0"/>
-    <w:lsdException w:name="Dark List Accent 5" w:semiHidden="0" w:uiPriority="70" w:unhideWhenUsed="0"/>
-    <w:lsdException w:name="Colorful Shading Accent 5" w:semiHidden="0" w:uiPriority="71" w:unhideWhenUsed="0"/>
-    <w:lsdException w:name="Colorful List Accent 5" w:semiHidden="0" w:uiPriority="72" w:unhideWhenUsed="0"/>
-    <w:lsdException w:name="Colorful Grid Accent 5" w:semiHidden="0" w:uiPriority="73" w:unhideWhenUsed="0"/>
-    <w:lsdException w:name="Light Shading Accent 6" w:semiHidden="0" w:uiPriority="60" w:unhideWhenUsed="0"/>
-    <w:lsdException w:name="Light List Accent 6" w:semiHidden="0" w:uiPriority="61" w:unhideWhenUsed="0"/>
-    <w:lsdException w:name="Light Grid Accent 6" w:semiHidden="0" w:uiPriority="62" w:unhideWhenUsed="0"/>
-    <w:lsdException w:name="Medium Shading 1 Accent 6" w:semiHidden="0" w:uiPriority="63" w:unhideWhenUsed="0"/>
-    <w:lsdException w:name="Medium Shading 2 Accent 6" w:semiHidden="0" w:uiPriority="64" w:unhideWhenUsed="0"/>
-    <w:lsdException w:name="Medium List 1 Accent 6" w:semiHidden="0" w:uiPriority="65" w:unhideWhenUsed="0"/>
-    <w:lsdException w:name="Medium List 2 Accent 6" w:semiHidden="0" w:uiPriority="66" w:unhideWhenUsed="0"/>
-    <w:lsdException w:name="Medium Grid 1 Accent 6" w:semiHidden="0" w:uiPriority="67" w:unhideWhenUsed="0"/>
-    <w:lsdException w:name="Medium Grid 2 Accent 6" w:semiHidden="0" w:uiPriority="68" w:unhideWhenUsed="0"/>
-    <w:lsdException w:name="Medium Grid 3 Accent 6" w:semiHidden="0" w:uiPriority="69" w:unhideWhenUsed="0"/>
-    <w:lsdException w:name="Dark List Accent 6" w:semiHidden="0" w:uiPriority="70" w:unhideWhenUsed="0"/>
-    <w:lsdException w:name="Colorful Shading Accent 6" w:semiHidden="0" w:uiPriority="71" w:unhideWhenUsed="0"/>
-    <w:lsdException w:name="Colorful List Accent 6" w:semiHidden="0" w:uiPriority="72" w:unhideWhenUsed="0"/>
-    <w:lsdException w:name="Colorful Grid Accent 6" w:semiHidden="0" w:uiPriority="73" w:unhideWhenUsed="0"/>
-    <w:lsdException w:name="Subtle Emphasis" w:semiHidden="0" w:uiPriority="19" w:unhideWhenUsed="0" w:qFormat="1"/>
-    <w:lsdException w:name="Intense Emphasis" w:semiHidden="0" w:uiPriority="21" w:unhideWhenUsed="0" w:qFormat="1"/>
-    <w:lsdException w:name="Subtle Reference" w:semiHidden="0" w:uiPriority="31" w:unhideWhenUsed="0" w:qFormat="1"/>
-    <w:lsdException w:name="Intense Reference" w:semiHidden="0" w:uiPriority="32" w:unhideWhenUsed="0" w:qFormat="1"/>
-    <w:lsdException w:name="Book Title" w:semiHidden="0" w:uiPriority="33" w:unhideWhenUsed="0" w:qFormat="1"/>
-    <w:lsdException w:name="Bibliography" w:uiPriority="37"/>
-    <w:lsdException w:name="TOC Heading" w:uiPriority="39" w:qFormat="1"/>
+  <w:latentStyles w:defLockedState="0" w:defUIPriority="99" w:defSemiHidden="0" w:defUnhideWhenUsed="0" w:defQFormat="0" w:count="380">
+    <w:lsdException w:name="Normal" w:uiPriority="0" w:qFormat="1"/>
+    <w:lsdException w:name="heading 1" w:uiPriority="9" w:qFormat="1"/>
+    <w:lsdException w:name="heading 2" w:semiHidden="1" w:uiPriority="9" w:unhideWhenUsed="1" w:qFormat="1"/>
+    <w:lsdException w:name="heading 3" w:semiHidden="1" w:uiPriority="9" w:unhideWhenUsed="1" w:qFormat="1"/>
+    <w:lsdException w:name="heading 4" w:semiHidden="1" w:uiPriority="9" w:unhideWhenUsed="1" w:qFormat="1"/>
+    <w:lsdException w:name="heading 5" w:semiHidden="1" w:uiPriority="9" w:unhideWhenUsed="1" w:qFormat="1"/>
+    <w:lsdException w:name="heading 6" w:semiHidden="1" w:uiPriority="9" w:unhideWhenUsed="1" w:qFormat="1"/>
+    <w:lsdException w:name="heading 7" w:semiHidden="1" w:uiPriority="9" w:unhideWhenUsed="1" w:qFormat="1"/>
+    <w:lsdException w:name="heading 8" w:semiHidden="1" w:uiPriority="9" w:unhideWhenUsed="1" w:qFormat="1"/>
+    <w:lsdException w:name="heading 9" w:semiHidden="1" w:uiPriority="9" w:unhideWhenUsed="1" w:qFormat="1"/>
+    <w:lsdException w:name="index 1" w:semiHidden="1" w:unhideWhenUsed="1"/>
+    <w:lsdException w:name="index 2" w:semiHidden="1" w:unhideWhenUsed="1"/>
+    <w:lsdException w:name="index 3" w:semiHidden="1" w:unhideWhenUsed="1"/>
+    <w:lsdException w:name="index 4" w:semiHidden="1" w:unhideWhenUsed="1"/>
+    <w:lsdException w:name="index 5" w:semiHidden="1" w:unhideWhenUsed="1"/>
+    <w:lsdException w:name="index 6" w:semiHidden="1" w:unhideWhenUsed="1"/>
+    <w:lsdException w:name="index 7" w:semiHidden="1" w:unhideWhenUsed="1"/>
+    <w:lsdException w:name="index 8" w:semiHidden="1" w:unhideWhenUsed="1"/>
+    <w:lsdException w:name="index 9" w:semiHidden="1" w:unhideWhenUsed="1"/>
+    <w:lsdException w:name="toc 1" w:semiHidden="1" w:uiPriority="39" w:unhideWhenUsed="1"/>
+    <w:lsdException w:name="toc 2" w:semiHidden="1" w:uiPriority="39" w:unhideWhenUsed="1"/>
+    <w:lsdException w:name="toc 3" w:semiHidden="1" w:uiPriority="39" w:unhideWhenUsed="1"/>
+    <w:lsdException w:name="toc 4" w:semiHidden="1" w:uiPriority="39" w:unhideWhenUsed="1"/>
+    <w:lsdException w:name="toc 5" w:semiHidden="1" w:uiPriority="39" w:unhideWhenUsed="1"/>
+    <w:lsdException w:name="toc 6" w:semiHidden="1" w:uiPriority="39" w:unhideWhenUsed="1"/>
+    <w:lsdException w:name="toc 7" w:semiHidden="1" w:uiPriority="39" w:unhideWhenUsed="1"/>
+    <w:lsdException w:name="toc 8" w:semiHidden="1" w:uiPriority="39" w:unhideWhenUsed="1"/>
+    <w:lsdException w:name="toc 9" w:semiHidden="1" w:uiPriority="39" w:unhideWhenUsed="1"/>
+    <w:lsdException w:name="Normal Indent" w:semiHidden="1" w:unhideWhenUsed="1"/>
+    <w:lsdException w:name="footnote text" w:semiHidden="1" w:unhideWhenUsed="1"/>
+    <w:lsdException w:name="annotation text" w:semiHidden="1" w:unhideWhenUsed="1"/>
+    <w:lsdException w:name="header" w:semiHidden="1" w:unhideWhenUsed="1"/>
+    <w:lsdException w:name="footer" w:semiHidden="1" w:unhideWhenUsed="1"/>
+    <w:lsdException w:name="index heading" w:semiHidden="1" w:unhideWhenUsed="1"/>
+    <w:lsdException w:name="caption" w:semiHidden="1" w:uiPriority="35" w:unhideWhenUsed="1" w:qFormat="1"/>
+    <w:lsdException w:name="table of figures" w:semiHidden="1" w:unhideWhenUsed="1"/>
+    <w:lsdException w:name="envelope address" w:semiHidden="1" w:unhideWhenUsed="1"/>
+    <w:lsdException w:name="envelope return" w:semiHidden="1" w:unhideWhenUsed="1"/>
+    <w:lsdException w:name="footnote reference" w:semiHidden="1" w:unhideWhenUsed="1"/>
+    <w:lsdException w:name="annotation reference" w:semiHidden="1" w:unhideWhenUsed="1"/>
+    <w:lsdException w:name="line number" w:semiHidden="1" w:unhideWhenUsed="1"/>
+    <w:lsdException w:name="page number" w:semiHidden="1" w:unhideWhenUsed="1"/>
+    <w:lsdException w:name="endnote reference" w:semiHidden="1" w:unhideWhenUsed="1"/>
+    <w:lsdException w:name="endnote text" w:semiHidden="1" w:unhideWhenUsed="1"/>
+    <w:lsdException w:name="table of authorities" w:semiHidden="1" w:unhideWhenUsed="1"/>
+    <w:lsdException w:name="macro" w:semiHidden="1" w:unhideWhenUsed="1"/>
+    <w:lsdException w:name="toa heading" w:semiHidden="1" w:unhideWhenUsed="1"/>
+    <w:lsdException w:name="List" w:semiHidden="1" w:unhideWhenUsed="1"/>
+    <w:lsdException w:name="List Bullet" w:semiHidden="1" w:unhideWhenUsed="1"/>
+    <w:lsdException w:name="List Number" w:semiHidden="1" w:unhideWhenUsed="1"/>
+    <w:lsdException w:name="List 2" w:semiHidden="1" w:unhideWhenUsed="1"/>
+    <w:lsdException w:name="List 3" w:semiHidden="1" w:unhideWhenUsed="1"/>
+    <w:lsdException w:name="List 4" w:semiHidden="1" w:unhideWhenUsed="1"/>
+    <w:lsdException w:name="List 5" w:semiHidden="1" w:unhideWhenUsed="1"/>
+    <w:lsdException w:name="List Bullet 2" w:semiHidden="1" w:unhideWhenUsed="1"/>
+    <w:lsdException w:name="List Bullet 3" w:semiHidden="1" w:unhideWhenUsed="1"/>
+    <w:lsdException w:name="List Bullet 4" w:semiHidden="1" w:unhideWhenUsed="1"/>
+    <w:lsdException w:name="List Bullet 5" w:semiHidden="1" w:unhideWhenUsed="1"/>
+    <w:lsdException w:name="List Number 2" w:semiHidden="1" w:unhideWhenUsed="1"/>
+    <w:lsdException w:name="List Number 3" w:semiHidden="1" w:unhideWhenUsed="1"/>
+    <w:lsdException w:name="List Number 4" w:semiHidden="1" w:unhideWhenUsed="1"/>
+    <w:lsdException w:name="List Number 5" w:semiHidden="1" w:unhideWhenUsed="1"/>
+    <w:lsdException w:name="Title" w:uiPriority="10" w:qFormat="1"/>
+    <w:lsdException w:name="Closing" w:semiHidden="1" w:unhideWhenUsed="1"/>
+    <w:lsdException w:name="Signature" w:semiHidden="1" w:unhideWhenUsed="1"/>
+    <w:lsdException w:name="Default Paragraph Font" w:semiHidden="1" w:uiPriority="1" w:unhideWhenUsed="1"/>
+    <w:lsdException w:name="Body Text" w:semiHidden="1" w:unhideWhenUsed="1"/>
+    <w:lsdException w:name="Body Text Indent" w:semiHidden="1" w:unhideWhenUsed="1"/>
+    <w:lsdException w:name="List Continue" w:semiHidden="1" w:unhideWhenUsed="1"/>
+    <w:lsdException w:name="List Continue 2" w:semiHidden="1" w:unhideWhenUsed="1"/>
+    <w:lsdException w:name="List Continue 3" w:semiHidden="1" w:unhideWhenUsed="1"/>
+    <w:lsdException w:name="List Continue 4" w:semiHidden="1" w:unhideWhenUsed="1"/>
+    <w:lsdException w:name="List Continue 5" w:semiHidden="1" w:unhideWhenUsed="1"/>
+    <w:lsdException w:name="Message Header" w:semiHidden="1" w:unhideWhenUsed="1"/>
+    <w:lsdException w:name="Subtitle" w:uiPriority="11" w:qFormat="1"/>
+    <w:lsdException w:name="Salutation" w:semiHidden="1" w:unhideWhenUsed="1"/>
+    <w:lsdException w:name="Date" w:semiHidden="1" w:unhideWhenUsed="1"/>
+    <w:lsdException w:name="Body Text First Indent" w:semiHidden="1" w:unhideWhenUsed="1"/>
+    <w:lsdException w:name="Body Text First Indent 2" w:semiHidden="1" w:unhideWhenUsed="1"/>
+    <w:lsdException w:name="Note Heading" w:semiHidden="1" w:unhideWhenUsed="1"/>
+    <w:lsdException w:name="Body Text 2" w:semiHidden="1" w:unhideWhenUsed="1"/>
+    <w:lsdException w:name="Body Text 3" w:semiHidden="1" w:unhideWhenUsed="1"/>
+    <w:lsdException w:name="Body Text Indent 2" w:semiHidden="1" w:unhideWhenUsed="1"/>
+    <w:lsdException w:name="Body Text Indent 3" w:semiHidden="1" w:unhideWhenUsed="1"/>
+    <w:lsdException w:name="Block Text" w:semiHidden="1" w:unhideWhenUsed="1"/>
+    <w:lsdException w:name="Hyperlink" w:semiHidden="1" w:unhideWhenUsed="1"/>
+    <w:lsdException w:name="FollowedHyperlink" w:semiHidden="1" w:unhideWhenUsed="1"/>
+    <w:lsdException w:name="Strong" w:uiPriority="22" w:qFormat="1"/>
+    <w:lsdException w:name="Emphasis" w:uiPriority="20" w:qFormat="1"/>
+    <w:lsdException w:name="Document Map" w:semiHidden="1" w:unhideWhenUsed="1"/>
+    <w:lsdException w:name="Plain Text" w:semiHidden="1" w:unhideWhenUsed="1"/>
+    <w:lsdException w:name="E-mail Signature" w:semiHidden="1" w:unhideWhenUsed="1"/>
+    <w:lsdException w:name="HTML Top of Form" w:semiHidden="1" w:unhideWhenUsed="1"/>
+    <w:lsdException w:name="HTML Bottom of Form" w:semiHidden="1" w:unhideWhenUsed="1"/>
+    <w:lsdException w:name="Normal (Web)" w:semiHidden="1" w:unhideWhenUsed="1"/>
+    <w:lsdException w:name="HTML Acronym" w:semiHidden="1" w:unhideWhenUsed="1"/>
+    <w:lsdException w:name="HTML Address" w:semiHidden="1" w:unhideWhenUsed="1"/>
+    <w:lsdException w:name="HTML Cite" w:semiHidden="1" w:unhideWhenUsed="1"/>
+    <w:lsdException w:name="HTML Code" w:semiHidden="1" w:unhideWhenUsed="1"/>
+    <w:lsdException w:name="HTML Definition" w:semiHidden="1" w:unhideWhenUsed="1"/>
+    <w:lsdException w:name="HTML Keyboard" w:semiHidden="1" w:unhideWhenUsed="1"/>
+    <w:lsdException w:name="HTML Preformatted" w:semiHidden="1" w:unhideWhenUsed="1"/>
+    <w:lsdException w:name="HTML Sample" w:semiHidden="1" w:unhideWhenUsed="1"/>
+    <w:lsdException w:name="HTML Typewriter" w:semiHidden="1" w:unhideWhenUsed="1"/>
+    <w:lsdException w:name="HTML Variable" w:semiHidden="1" w:unhideWhenUsed="1"/>
+    <w:lsdException w:name="Normal Table" w:semiHidden="1" w:unhideWhenUsed="1"/>
+    <w:lsdException w:name="annotation subject" w:semiHidden="1" w:unhideWhenUsed="1"/>
+    <w:lsdException w:name="No List" w:semiHidden="1" w:unhideWhenUsed="1"/>
+    <w:lsdException w:name="Outline List 1" w:semiHidden="1" w:unhideWhenUsed="1"/>
+    <w:lsdException w:name="Outline List 2" w:semiHidden="1" w:unhideWhenUsed="1"/>
+    <w:lsdException w:name="Outline List 3" w:semiHidden="1" w:unhideWhenUsed="1"/>
+    <w:lsdException w:name="Table Simple 1" w:semiHidden="1" w:unhideWhenUsed="1"/>
+    <w:lsdException w:name="Table Simple 2" w:semiHidden="1" w:unhideWhenUsed="1"/>
+    <w:lsdException w:name="Table Simple 3" w:semiHidden="1" w:unhideWhenUsed="1"/>
+    <w:lsdException w:name="Table Classic 1" w:semiHidden="1" w:unhideWhenUsed="1"/>
+    <w:lsdException w:name="Table Classic 2" w:semiHidden="1" w:unhideWhenUsed="1"/>
+    <w:lsdException w:name="Table Classic 3" w:semiHidden="1" w:unhideWhenUsed="1"/>
+    <w:lsdException w:name="Table Classic 4" w:semiHidden="1" w:unhideWhenUsed="1"/>
+    <w:lsdException w:name="Table Colorful 1" w:semiHidden="1" w:unhideWhenUsed="1"/>
+    <w:lsdException w:name="Table Colorful 2" w:semiHidden="1" w:unhideWhenUsed="1"/>
+    <w:lsdException w:name="Table Colorful 3" w:semiHidden="1" w:unhideWhenUsed="1"/>
+    <w:lsdException w:name="Table Columns 1" w:semiHidden="1" w:unhideWhenUsed="1"/>
+    <w:lsdException w:name="Table Columns 2" w:semiHidden="1" w:unhideWhenUsed="1"/>
+    <w:lsdException w:name="Table Columns 3" w:semiHidden="1" w:unhideWhenUsed="1"/>
+    <w:lsdException w:name="Table Columns 4" w:semiHidden="1" w:unhideWhenUsed="1"/>
+    <w:lsdException w:name="Table Columns 5" w:semiHidden="1" w:unhideWhenUsed="1"/>
+    <w:lsdException w:name="Table Grid 1" w:semiHidden="1" w:unhideWhenUsed="1"/>
+    <w:lsdException w:name="Table Grid 2" w:semiHidden="1" w:unhideWhenUsed="1"/>
+    <w:lsdException w:name="Table Grid 3" w:semiHidden="1" w:unhideWhenUsed="1"/>
+    <w:lsdException w:name="Table Grid 4" w:semiHidden="1" w:unhideWhenUsed="1"/>
+    <w:lsdException w:name="Table Grid 5" w:semiHidden="1" w:unhideWhenUsed="1"/>
+    <w:lsdException w:name="Table Grid 6" w:semiHidden="1" w:unhideWhenUsed="1"/>
+    <w:lsdException w:name="Table Grid 7" w:semiHidden="1" w:unhideWhenUsed="1"/>
+    <w:lsdException w:name="Table Grid 8" w:semiHidden="1" w:unhideWhenUsed="1"/>
+    <w:lsdException w:name="Table List 1" w:semiHidden="1" w:unhideWhenUsed="1"/>
+    <w:lsdException w:name="Table List 2" w:semiHidden="1" w:unhideWhenUsed="1"/>
+    <w:lsdException w:name="Table List 3" w:semiHidden="1" w:unhideWhenUsed="1"/>
+    <w:lsdException w:name="Table List 4" w:semiHidden="1" w:unhideWhenUsed="1"/>
+    <w:lsdException w:name="Table List 5" w:semiHidden="1" w:unhideWhenUsed="1"/>
+    <w:lsdException w:name="Table List 6" w:semiHidden="1" w:unhideWhenUsed="1"/>
+    <w:lsdException w:name="Table List 7" w:semiHidden="1" w:unhideWhenUsed="1"/>
+    <w:lsdException w:name="Table List 8" w:semiHidden="1" w:unhideWhenUsed="1"/>
+    <w:lsdException w:name="Table 3D effects 1" w:semiHidden="1" w:unhideWhenUsed="1"/>
+    <w:lsdException w:name="Table 3D effects 2" w:semiHidden="1" w:unhideWhenUsed="1"/>
+    <w:lsdException w:name="Table 3D effects 3" w:semiHidden="1" w:unhideWhenUsed="1"/>
+    <w:lsdException w:name="Table Contemporary" w:semiHidden="1" w:unhideWhenUsed="1"/>
+    <w:lsdException w:name="Table Elegant" w:semiHidden="1" w:unhideWhenUsed="1"/>
+    <w:lsdException w:name="Table Professional" w:semiHidden="1" w:unhideWhenUsed="1"/>
+    <w:lsdException w:name="Table Subtle 1" w:semiHidden="1" w:unhideWhenUsed="1"/>
+    <w:lsdException w:name="Table Subtle 2" w:semiHidden="1" w:unhideWhenUsed="1"/>
+    <w:lsdException w:name="Table Web 1" w:semiHidden="1" w:unhideWhenUsed="1"/>
+    <w:lsdException w:name="Table Web 2" w:semiHidden="1" w:unhideWhenUsed="1"/>
+    <w:lsdException w:name="Table Web 3" w:semiHidden="1" w:unhideWhenUsed="1"/>
+    <w:lsdException w:name="Balloon Text" w:semiHidden="1" w:unhideWhenUsed="1"/>
+    <w:lsdException w:name="Table Grid" w:uiPriority="59"/>
+    <w:lsdException w:name="Table Theme" w:semiHidden="1" w:unhideWhenUsed="1"/>
+    <w:lsdException w:name="Note Level 1" w:semiHidden="1" w:unhideWhenUsed="1"/>
+    <w:lsdException w:name="Note Level 2" w:semiHidden="1" w:unhideWhenUsed="1"/>
+    <w:lsdException w:name="Note Level 3" w:semiHidden="1" w:unhideWhenUsed="1"/>
+    <w:lsdException w:name="Note Level 4" w:semiHidden="1" w:unhideWhenUsed="1"/>
+    <w:lsdException w:name="Note Level 5" w:semiHidden="1" w:unhideWhenUsed="1"/>
+    <w:lsdException w:name="Note Level 6" w:semiHidden="1" w:unhideWhenUsed="1"/>
+    <w:lsdException w:name="Note Level 7" w:semiHidden="1" w:unhideWhenUsed="1"/>
+    <w:lsdException w:name="Note Level 8" w:semiHidden="1" w:unhideWhenUsed="1"/>
+    <w:lsdException w:name="Note Level 9" w:semiHidden="1" w:unhideWhenUsed="1"/>
+    <w:lsdException w:name="Placeholder Text" w:semiHidden="1"/>
+    <w:lsdException w:name="No Spacing" w:uiPriority="1" w:qFormat="1"/>
+    <w:lsdException w:name="Light Shading" w:uiPriority="60"/>
+    <w:lsdException w:name="Light List" w:uiPriority="61"/>
+    <w:lsdException w:name="Light Grid" w:uiPriority="62"/>
+    <w:lsdException w:name="Medium Shading 1" w:uiPriority="63"/>
+    <w:lsdException w:name="Medium Shading 2" w:uiPriority="64"/>
+    <w:lsdException w:name="Medium List 1" w:uiPriority="65"/>
+    <w:lsdException w:name="Medium List 2" w:uiPriority="66"/>
+    <w:lsdException w:name="Medium Grid 1" w:uiPriority="67"/>
+    <w:lsdException w:name="Medium Grid 2" w:uiPriority="68"/>
+    <w:lsdException w:name="Medium Grid 3" w:uiPriority="69"/>
+    <w:lsdException w:name="Dark List" w:uiPriority="70"/>
+    <w:lsdException w:name="Colorful Shading" w:uiPriority="71"/>
+    <w:lsdException w:name="Colorful List" w:uiPriority="72"/>
+    <w:lsdException w:name="Colorful Grid" w:uiPriority="73"/>
+    <w:lsdException w:name="Light Shading Accent 1" w:uiPriority="60"/>
+    <w:lsdException w:name="Light List Accent 1" w:uiPriority="61"/>
+    <w:lsdException w:name="Light Grid Accent 1" w:uiPriority="62"/>
+    <w:lsdException w:name="Medium Shading 1 Accent 1" w:uiPriority="63"/>
+    <w:lsdException w:name="Medium Shading 2 Accent 1" w:uiPriority="64"/>
+    <w:lsdException w:name="Medium List 1 Accent 1" w:uiPriority="65"/>
+    <w:lsdException w:name="Revision" w:semiHidden="1"/>
+    <w:lsdException w:name="List Paragraph" w:uiPriority="34" w:qFormat="1"/>
+    <w:lsdException w:name="Quote" w:uiPriority="29" w:qFormat="1"/>
+    <w:lsdException w:name="Intense Quote" w:uiPriority="30" w:qFormat="1"/>
+    <w:lsdException w:name="Medium List 2 Accent 1" w:uiPriority="66"/>
+    <w:lsdException w:name="Medium Grid 1 Accent 1" w:uiPriority="67"/>
+    <w:lsdException w:name="Medium Grid 2 Accent 1" w:uiPriority="68"/>
+    <w:lsdException w:name="Medium Grid 3 Accent 1" w:uiPriority="69"/>
+    <w:lsdException w:name="Dark List Accent 1" w:uiPriority="70"/>
+    <w:lsdException w:name="Colorful Shading Accent 1" w:uiPriority="71"/>
+    <w:lsdException w:name="Colorful List Accent 1" w:uiPriority="72"/>
+    <w:lsdException w:name="Colorful Grid Accent 1" w:uiPriority="73"/>
+    <w:lsdException w:name="Light Shading Accent 2" w:uiPriority="60"/>
+    <w:lsdException w:name="Light List Accent 2" w:uiPriority="61"/>
+    <w:lsdException w:name="Light Grid Accent 2" w:uiPriority="62"/>
+    <w:lsdException w:name="Medium Shading 1 Accent 2" w:uiPriority="63"/>
+    <w:lsdException w:name="Medium Shading 2 Accent 2" w:uiPriority="64"/>
+    <w:lsdException w:name="Medium List 1 Accent 2" w:uiPriority="65"/>
+    <w:lsdException w:name="Medium List 2 Accent 2" w:uiPriority="66"/>
+    <w:lsdException w:name="Medium Grid 1 Accent 2" w:uiPriority="67"/>
+    <w:lsdException w:name="Medium Grid 2 Accent 2" w:uiPriority="68"/>
+    <w:lsdException w:name="Medium Grid 3 Accent 2" w:uiPriority="69"/>
+    <w:lsdException w:name="Dark List Accent 2" w:uiPriority="70"/>
+    <w:lsdException w:name="Colorful Shading Accent 2" w:uiPriority="71"/>
+    <w:lsdException w:name="Colorful List Accent 2" w:uiPriority="72"/>
+    <w:lsdException w:name="Colorful Grid Accent 2" w:uiPriority="73"/>
+    <w:lsdException w:name="Light Shading Accent 3" w:uiPriority="60"/>
+    <w:lsdException w:name="Light List Accent 3" w:uiPriority="61"/>
+    <w:lsdException w:name="Light Grid Accent 3" w:uiPriority="62"/>
+    <w:lsdException w:name="Medium Shading 1 Accent 3" w:uiPriority="63"/>
+    <w:lsdException w:name="Medium Shading 2 Accent 3" w:uiPriority="64"/>
+    <w:lsdException w:name="Medium List 1 Accent 3" w:uiPriority="65"/>
+    <w:lsdException w:name="Medium List 2 Accent 3" w:uiPriority="66"/>
+    <w:lsdException w:name="Medium Grid 1 Accent 3" w:uiPriority="67"/>
+    <w:lsdException w:name="Medium Grid 2 Accent 3" w:uiPriority="68"/>
+    <w:lsdException w:name="Medium Grid 3 Accent 3" w:uiPriority="69"/>
+    <w:lsdException w:name="Dark List Accent 3" w:uiPriority="70"/>
+    <w:lsdException w:name="Colorful Shading Accent 3" w:uiPriority="71"/>
+    <w:lsdException w:name="Colorful List Accent 3" w:uiPriority="72"/>
+    <w:lsdException w:name="Colorful Grid Accent 3" w:uiPriority="73"/>
+    <w:lsdException w:name="Light Shading Accent 4" w:uiPriority="60"/>
+    <w:lsdException w:name="Light List Accent 4" w:uiPriority="61"/>
+    <w:lsdException w:name="Light Grid Accent 4" w:uiPriority="62"/>
+    <w:lsdException w:name="Medium Shading 1 Accent 4" w:uiPriority="63"/>
+    <w:lsdException w:name="Medium Shading 2 Accent 4" w:uiPriority="64"/>
+    <w:lsdException w:name="Medium List 1 Accent 4" w:uiPriority="65"/>
+    <w:lsdException w:name="Medium List 2 Accent 4" w:uiPriority="66"/>
+    <w:lsdException w:name="Medium Grid 1 Accent 4" w:uiPriority="67"/>
+    <w:lsdException w:name="Medium Grid 2 Accent 4" w:uiPriority="68"/>
+    <w:lsdException w:name="Medium Grid 3 Accent 4" w:uiPriority="69"/>
+    <w:lsdException w:name="Dark List Accent 4" w:uiPriority="70"/>
+    <w:lsdException w:name="Colorful Shading Accent 4" w:uiPriority="71"/>
+    <w:lsdException w:name="Colorful List Accent 4" w:uiPriority="72"/>
+    <w:lsdException w:name="Colorful Grid Accent 4" w:uiPriority="73"/>
+    <w:lsdException w:name="Light Shading Accent 5" w:uiPriority="60"/>
+    <w:lsdException w:name="Light List Accent 5" w:uiPriority="61"/>
+    <w:lsdException w:name="Light Grid Accent 5" w:uiPriority="62"/>
+    <w:lsdException w:name="Medium Shading 1 Accent 5" w:uiPriority="63"/>
+    <w:lsdException w:name="Medium Shading 2 Accent 5" w:uiPriority="64"/>
+    <w:lsdException w:name="Medium List 1 Accent 5" w:uiPriority="65"/>
+    <w:lsdException w:name="Medium List 2 Accent 5" w:uiPriority="66"/>
+    <w:lsdException w:name="Medium Grid 1 Accent 5" w:uiPriority="67"/>
+    <w:lsdException w:name="Medium Grid 2 Accent 5" w:uiPriority="68"/>
+    <w:lsdException w:name="Medium Grid 3 Accent 5" w:uiPriority="69"/>
+    <w:lsdException w:name="Dark List Accent 5" w:uiPriority="70"/>
+    <w:lsdException w:name="Colorful Shading Accent 5" w:uiPriority="71"/>
+    <w:lsdException w:name="Colorful List Accent 5" w:uiPriority="72"/>
+    <w:lsdException w:name="Colorful Grid Accent 5" w:uiPriority="73"/>
+    <w:lsdException w:name="Light Shading Accent 6" w:uiPriority="60"/>
+    <w:lsdException w:name="Light List Accent 6" w:uiPriority="61"/>
+    <w:lsdException w:name="Light Grid Accent 6" w:uiPriority="62"/>
+    <w:lsdException w:name="Medium Shading 1 Accent 6" w:uiPriority="63"/>
+    <w:lsdException w:name="Medium Shading 2 Accent 6" w:uiPriority="64"/>
+    <w:lsdException w:name="Medium List 1 Accent 6" w:uiPriority="65"/>
+    <w:lsdException w:name="Medium List 2 Accent 6" w:uiPriority="66"/>
+    <w:lsdException w:name="Medium Grid 1 Accent 6" w:uiPriority="67"/>
+    <w:lsdException w:name="Medium Grid 2 Accent 6" w:uiPriority="68"/>
+    <w:lsdException w:name="Medium Grid 3 Accent 6" w:uiPriority="69"/>
+    <w:lsdException w:name="Dark List Accent 6" w:uiPriority="70"/>
+    <w:lsdException w:name="Colorful Shading Accent 6" w:uiPriority="71"/>
+    <w:lsdException w:name="Colorful List Accent 6" w:uiPriority="72"/>
+    <w:lsdException w:name="Colorful Grid Accent 6" w:uiPriority="73"/>
+    <w:lsdException w:name="Subtle Emphasis" w:uiPriority="19" w:qFormat="1"/>
+    <w:lsdException w:name="Intense Emphasis" w:uiPriority="21" w:qFormat="1"/>
+    <w:lsdException w:name="Subtle Reference" w:uiPriority="31" w:qFormat="1"/>
+    <w:lsdException w:name="Intense Reference" w:uiPriority="32" w:qFormat="1"/>
+    <w:lsdException w:name="Book Title" w:uiPriority="33" w:qFormat="1"/>
+    <w:lsdException w:name="Bibliography" w:semiHidden="1" w:uiPriority="37" w:unhideWhenUsed="1"/>
+    <w:lsdException w:name="TOC Heading" w:semiHidden="1" w:uiPriority="39" w:unhideWhenUsed="1" w:qFormat="1"/>
+    <w:lsdException w:name="Plain Table 1" w:uiPriority="41"/>
+    <w:lsdException w:name="Plain Table 2" w:uiPriority="42"/>
+    <w:lsdException w:name="Plain Table 3" w:uiPriority="43"/>
+    <w:lsdException w:name="Plain Table 4" w:uiPriority="44"/>
+    <w:lsdException w:name="Plain Table 5" w:uiPriority="45"/>
+    <w:lsdException w:name="Grid Table Light" w:uiPriority="40"/>
+    <w:lsdException w:name="Grid Table 1 Light" w:uiPriority="46"/>
+    <w:lsdException w:name="Grid Table 2" w:uiPriority="47"/>
+    <w:lsdException w:name="Grid Table 3" w:uiPriority="48"/>
+    <w:lsdException w:name="Grid Table 4" w:uiPriority="49"/>
+    <w:lsdException w:name="Grid Table 5 Dark" w:uiPriority="50"/>
+    <w:lsdException w:name="Grid Table 6 Colorful" w:uiPriority="51"/>
+    <w:lsdException w:name="Grid Table 7 Colorful" w:uiPriority="52"/>
+    <w:lsdException w:name="Grid Table 1 Light Accent 1" w:uiPriority="46"/>
+    <w:lsdException w:name="Grid Table 2 Accent 1" w:uiPriority="47"/>
+    <w:lsdException w:name="Grid Table 3 Accent 1" w:uiPriority="48"/>
+    <w:lsdException w:name="Grid Table 4 Accent 1" w:uiPriority="49"/>
+    <w:lsdException w:name="Grid Table 5 Dark Accent 1" w:uiPriority="50"/>
+    <w:lsdException w:name="Grid Table 6 Colorful Accent 1" w:uiPriority="51"/>
+    <w:lsdException w:name="Grid Table 7 Colorful Accent 1" w:uiPriority="52"/>
+    <w:lsdException w:name="Grid Table 1 Light Accent 2" w:uiPriority="46"/>
+    <w:lsdException w:name="Grid Table 2 Accent 2" w:uiPriority="47"/>
+    <w:lsdException w:name="Grid Table 3 Accent 2" w:uiPriority="48"/>
+    <w:lsdException w:name="Grid Table 4 Accent 2" w:uiPriority="49"/>
+    <w:lsdException w:name="Grid Table 5 Dark Accent 2" w:uiPriority="50"/>
+    <w:lsdException w:name="Grid Table 6 Colorful Accent 2" w:uiPriority="51"/>
+    <w:lsdException w:name="Grid Table 7 Colorful Accent 2" w:uiPriority="52"/>
+    <w:lsdException w:name="Grid Table 1 Light Accent 3" w:uiPriority="46"/>
+    <w:lsdException w:name="Grid Table 2 Accent 3" w:uiPriority="47"/>
+    <w:lsdException w:name="Grid Table 3 Accent 3" w:uiPriority="48"/>
+    <w:lsdException w:name="Grid Table 4 Accent 3" w:uiPriority="49"/>
+    <w:lsdException w:name="Grid Table 5 Dark Accent 3" w:uiPriority="50"/>
+    <w:lsdException w:name="Grid Table 6 Colorful Accent 3" w:uiPriority="51"/>
+    <w:lsdException w:name="Grid Table 7 Colorful Accent 3" w:uiPriority="52"/>
+    <w:lsdException w:name="Grid Table 1 Light Accent 4" w:uiPriority="46"/>
+    <w:lsdException w:name="Grid Table 2 Accent 4" w:uiPriority="47"/>
+    <w:lsdException w:name="Grid Table 3 Accent 4" w:uiPriority="48"/>
+    <w:lsdException w:name="Grid Table 4 Accent 4" w:uiPriority="49"/>
+    <w:lsdException w:name="Grid Table 5 Dark Accent 4" w:uiPriority="50"/>
+    <w:lsdException w:name="Grid Table 6 Colorful Accent 4" w:uiPriority="51"/>
+    <w:lsdException w:name="Grid Table 7 Colorful Accent 4" w:uiPriority="52"/>
+    <w:lsdException w:name="Grid Table 1 Light Accent 5" w:uiPriority="46"/>
+    <w:lsdException w:name="Grid Table 2 Accent 5" w:uiPriority="47"/>
+    <w:lsdException w:name="Grid Table 3 Accent 5" w:uiPriority="48"/>
+    <w:lsdException w:name="Grid Table 4 Accent 5" w:uiPriority="49"/>
+    <w:lsdException w:name="Grid Table 5 Dark Accent 5" w:uiPriority="50"/>
+    <w:lsdException w:name="Grid Table 6 Colorful Accent 5" w:uiPriority="51"/>
+    <w:lsdException w:name="Grid Table 7 Colorful Accent 5" w:uiPriority="52"/>
+    <w:lsdException w:name="Grid Table 1 Light Accent 6" w:uiPriority="46"/>
+    <w:lsdException w:name="Grid Table 2 Accent 6" w:uiPriority="47"/>
+    <w:lsdException w:name="Grid Table 3 Accent 6" w:uiPriority="48"/>
+    <w:lsdException w:name="Grid Table 4 Accent 6" w:uiPriority="49"/>
+    <w:lsdException w:name="Grid Table 5 Dark Accent 6" w:uiPriority="50"/>
+    <w:lsdException w:name="Grid Table 6 Colorful Accent 6" w:uiPriority="51"/>
+    <w:lsdException w:name="Grid Table 7 Colorful Accent 6" w:uiPriority="52"/>
+    <w:lsdException w:name="List Table 1 Light" w:uiPriority="46"/>
+    <w:lsdException w:name="List Table 2" w:uiPriority="47"/>
+    <w:lsdException w:name="List Table 3" w:uiPriority="48"/>
+    <w:lsdException w:name="List Table 4" w:uiPriority="49"/>
+    <w:lsdException w:name="List Table 5 Dark" w:uiPriority="50"/>
+    <w:lsdException w:name="List Table 6 Colorful" w:uiPriority="51"/>
+    <w:lsdException w:name="List Table 7 Colorful" w:uiPriority="52"/>
+    <w:lsdException w:name="List Table 1 Light Accent 1" w:uiPriority="46"/>
+    <w:lsdException w:name="List Table 2 Accent 1" w:uiPriority="47"/>
+    <w:lsdException w:name="List Table 3 Accent 1" w:uiPriority="48"/>
+    <w:lsdException w:name="List Table 4 Accent 1" w:uiPriority="49"/>
+    <w:lsdException w:name="List Table 5 Dark Accent 1" w:uiPriority="50"/>
+    <w:lsdException w:name="List Table 6 Colorful Accent 1" w:uiPriority="51"/>
+    <w:lsdException w:name="List Table 7 Colorful Accent 1" w:uiPriority="52"/>
+    <w:lsdException w:name="List Table 1 Light Accent 2" w:uiPriority="46"/>
+    <w:lsdException w:name="List Table 2 Accent 2" w:uiPriority="47"/>
+    <w:lsdException w:name="List Table 3 Accent 2" w:uiPriority="48"/>
+    <w:lsdException w:name="List Table 4 Accent 2" w:uiPriority="49"/>
+    <w:lsdException w:name="List Table 5 Dark Accent 2" w:uiPriority="50"/>
+    <w:lsdException w:name="List Table 6 Colorful Accent 2" w:uiPriority="51"/>
+    <w:lsdException w:name="List Table 7 Colorful Accent 2" w:uiPriority="52"/>
+    <w:lsdException w:name="List Table 1 Light Accent 3" w:uiPriority="46"/>
+    <w:lsdException w:name="List Table 2 Accent 3" w:uiPriority="47"/>
+    <w:lsdException w:name="List Table 3 Accent 3" w:uiPriority="48"/>
+    <w:lsdException w:name="List Table 4 Accent 3" w:uiPriority="49"/>
+    <w:lsdException w:name="List Table 5 Dark Accent 3" w:uiPriority="50"/>
+    <w:lsdException w:name="List Table 6 Colorful Accent 3" w:uiPriority="51"/>
+    <w:lsdException w:name="List Table 7 Colorful Accent 3" w:uiPriority="52"/>
+    <w:lsdException w:name="List Table 1 Light Accent 4" w:uiPriority="46"/>
+    <w:lsdException w:name="List Table 2 Accent 4" w:uiPriority="47"/>
+    <w:lsdException w:name="List Table 3 Accent 4" w:uiPriority="48"/>
+    <w:lsdException w:name="List Table 4 Accent 4" w:uiPriority="49"/>
+    <w:lsdException w:name="List Table 5 Dark Accent 4" w:uiPriority="50"/>
+    <w:lsdException w:name="List Table 6 Colorful Accent 4" w:uiPriority="51"/>
+    <w:lsdException w:name="List Table 7 Colorful Accent 4" w:uiPriority="52"/>
+    <w:lsdException w:name="List Table 1 Light Accent 5" w:uiPriority="46"/>
+    <w:lsdException w:name="List Table 2 Accent 5" w:uiPriority="47"/>
+    <w:lsdException w:name="List Table 3 Accent 5" w:uiPriority="48"/>
+    <w:lsdException w:name="List Table 4 Accent 5" w:uiPriority="49"/>
+    <w:lsdException w:name="List Table 5 Dark Accent 5" w:uiPriority="50"/>
+    <w:lsdException w:name="List Table 6 Colorful Accent 5" w:uiPriority="51"/>
+    <w:lsdException w:name="List Table 7 Colorful Accent 5" w:uiPriority="52"/>
+    <w:lsdException w:name="List Table 1 Light Accent 6" w:uiPriority="46"/>
+    <w:lsdException w:name="List Table 2 Accent 6" w:uiPriority="47"/>
+    <w:lsdException w:name="List Table 3 Accent 6" w:uiPriority="48"/>
+    <w:lsdException w:name="List Table 4 Accent 6" w:uiPriority="49"/>
+    <w:lsdException w:name="List Table 5 Dark Accent 6" w:uiPriority="50"/>
+    <w:lsdException w:name="List Table 6 Colorful Accent 6" w:uiPriority="51"/>
+    <w:lsdException w:name="List Table 7 Colorful Accent 6" w:uiPriority="52"/>
   </w:latentStyles>
   <w:style w:type="paragraph" w:default="1" w:styleId="Normal">
     <w:name w:val="Normal"/>

</xml_diff>

<commit_message>
Updated Terms and Definitions
This is now a standalone document that is included as a document object
in other Phase 4 documents. This means that edits to terms and
definitions in the standalone document automatically show up wherever
it’s included as a document object. This simplifies and centralizes the
management of Terms and Definitions.
</commit_message>
<xml_diff>
--- a/Engineering/ARAP/Flying_ARAP_Air_Interface.docx
+++ b/Engineering/ARAP/Flying_ARAP_Air_Interface.docx
@@ -1659,15 +1659,18 @@
         <w:t>The Flying ARAP Project was proposed</w:t>
       </w:r>
       <w:r>
-        <w:t xml:space="preserve"> by Howie </w:t>
-      </w:r>
-      <w:proofErr w:type="spellStart"/>
-      <w:r>
-        <w:t>DeFelice</w:t>
-      </w:r>
-      <w:proofErr w:type="spellEnd"/>
-      <w:r>
-        <w:t xml:space="preserve"> as a way to test the Symposium Demonstration GNU Radio flow graph. </w:t>
+        <w:t xml:space="preserve"> by Howie DeFelice</w:t>
+      </w:r>
+      <w:r>
+        <w:t xml:space="preserve"> as a way to test the Symposium Demonstration GNU Radio flow graph</w:t>
+      </w:r>
+      <w:r>
+        <w:t xml:space="preserve"> in low earth orbit</w:t>
+      </w:r>
+      <w:bookmarkStart w:id="4" w:name="_GoBack"/>
+      <w:bookmarkEnd w:id="4"/>
+      <w:r>
+        <w:t xml:space="preserve">. </w:t>
       </w:r>
       <w:r>
         <w:t>The Symposium Demo</w:t>
@@ -1705,11 +1708,11 @@
       <w:pPr>
         <w:pStyle w:val="Heading2"/>
       </w:pPr>
-      <w:bookmarkStart w:id="4" w:name="_Toc320807623"/>
+      <w:bookmarkStart w:id="5" w:name="_Toc320807623"/>
       <w:r>
         <w:t>Chapter 2 Link Budget</w:t>
       </w:r>
-      <w:bookmarkEnd w:id="4"/>
+      <w:bookmarkEnd w:id="5"/>
       <w:r>
         <w:t xml:space="preserve"> </w:t>
       </w:r>
@@ -1724,11 +1727,11 @@
       <w:pPr>
         <w:pStyle w:val="Heading2"/>
       </w:pPr>
-      <w:bookmarkStart w:id="5" w:name="_Toc320807624"/>
+      <w:bookmarkStart w:id="6" w:name="_Toc320807624"/>
       <w:r>
         <w:t>Chapter 3 System Time</w:t>
       </w:r>
-      <w:bookmarkEnd w:id="5"/>
+      <w:bookmarkEnd w:id="6"/>
       <w:r>
         <w:t xml:space="preserve"> </w:t>
       </w:r>
@@ -1749,11 +1752,11 @@
       <w:pPr>
         <w:pStyle w:val="Heading2"/>
       </w:pPr>
-      <w:bookmarkStart w:id="6" w:name="_Toc320807625"/>
+      <w:bookmarkStart w:id="7" w:name="_Toc320807625"/>
       <w:r>
         <w:t>Chapter 4 Tolerances</w:t>
       </w:r>
-      <w:bookmarkEnd w:id="6"/>
+      <w:bookmarkEnd w:id="7"/>
       <w:r>
         <w:t xml:space="preserve"> </w:t>
       </w:r>
@@ -1763,18 +1766,10 @@
         <w:t>what parts of the s</w:t>
       </w:r>
       <w:r>
-        <w:t xml:space="preserve">ystem have a lot of margin and what do not have a lot of </w:t>
-      </w:r>
-      <w:proofErr w:type="gramStart"/>
-      <w:r>
-        <w:t>margin</w:t>
-      </w:r>
-      <w:r>
-        <w:t>.</w:t>
-      </w:r>
-      <w:proofErr w:type="gramEnd"/>
-      <w:r>
-        <w:t xml:space="preserve"> In SDR-based systems, some parts of the system are high performance so that other parts don’t have to be. This chapter defines what those are and how much slop we have.</w:t>
+        <w:t>ystem have a lot of margin and what do not have a lot of margin</w:t>
+      </w:r>
+      <w:r>
+        <w:t>. In SDR-based systems, some parts of the system are high performance so that other parts don’t have to be. This chapter defines what those are and how much slop we have.</w:t>
       </w:r>
       <w:r>
         <w:t xml:space="preserve"> </w:t>
@@ -1785,11 +1780,11 @@
       <w:pPr>
         <w:pStyle w:val="Heading2"/>
       </w:pPr>
-      <w:bookmarkStart w:id="7" w:name="_Toc320807626"/>
+      <w:bookmarkStart w:id="8" w:name="_Toc320807626"/>
       <w:r>
         <w:t>Chapter 5 Forward Compatibility Rules</w:t>
       </w:r>
-      <w:bookmarkEnd w:id="7"/>
+      <w:bookmarkEnd w:id="8"/>
     </w:p>
     <w:p>
       <w:r>
@@ -1807,21 +1802,21 @@
       <w:pPr>
         <w:pStyle w:val="Heading1"/>
       </w:pPr>
-      <w:bookmarkStart w:id="8" w:name="_Toc320807627"/>
+      <w:bookmarkStart w:id="9" w:name="_Toc320807627"/>
       <w:r>
         <w:t>Part</w:t>
       </w:r>
       <w:r>
         <w:t xml:space="preserve"> 2 – Requirements for Operation</w:t>
       </w:r>
-      <w:bookmarkEnd w:id="8"/>
+      <w:bookmarkEnd w:id="9"/>
     </w:p>
     <w:p/>
     <w:p>
       <w:pPr>
         <w:pStyle w:val="Heading2"/>
       </w:pPr>
-      <w:bookmarkStart w:id="9" w:name="_Toc320807628"/>
+      <w:bookmarkStart w:id="10" w:name="_Toc320807628"/>
       <w:r>
         <w:t xml:space="preserve">Chapter 6 </w:t>
       </w:r>
@@ -1831,17 +1826,17 @@
       <w:r>
         <w:t>s</w:t>
       </w:r>
-      <w:bookmarkEnd w:id="9"/>
+      <w:bookmarkEnd w:id="10"/>
     </w:p>
     <w:p>
       <w:pPr>
         <w:pStyle w:val="Heading3"/>
       </w:pPr>
-      <w:bookmarkStart w:id="10" w:name="_Toc320807629"/>
+      <w:bookmarkStart w:id="11" w:name="_Toc320807629"/>
       <w:r>
         <w:t>Frequencies</w:t>
       </w:r>
-      <w:bookmarkEnd w:id="10"/>
+      <w:bookmarkEnd w:id="11"/>
     </w:p>
     <w:tbl>
       <w:tblPr>
@@ -2010,23 +2005,7 @@
         <w:t>These channels follow the Phase 4 Ground Air Inter</w:t>
       </w:r>
       <w:r>
-        <w:t xml:space="preserve">face sub channel specification, where transmissions are identified by </w:t>
-      </w:r>
-      <w:proofErr w:type="spellStart"/>
-      <w:r>
-        <w:t>call_</w:t>
-      </w:r>
-      <w:proofErr w:type="gramStart"/>
-      <w:r>
-        <w:t>sign:SSID</w:t>
-      </w:r>
-      <w:proofErr w:type="gramEnd"/>
-      <w:r>
-        <w:t>:subchannel</w:t>
-      </w:r>
-      <w:proofErr w:type="spellEnd"/>
-      <w:r>
-        <w:t xml:space="preserve">. </w:t>
+        <w:t xml:space="preserve">face sub channel specification, where transmissions are identified by call_sign:SSID:subchannel. </w:t>
       </w:r>
       <w:r>
         <w:br/>
@@ -2110,11 +2089,11 @@
       <w:pPr>
         <w:pStyle w:val="Heading3"/>
       </w:pPr>
-      <w:bookmarkStart w:id="11" w:name="_Toc320807630"/>
+      <w:bookmarkStart w:id="12" w:name="_Toc320807630"/>
       <w:r>
         <w:t>Voice Signal Quality</w:t>
       </w:r>
-      <w:bookmarkEnd w:id="11"/>
+      <w:bookmarkEnd w:id="12"/>
     </w:p>
     <w:p>
       <w:r>
@@ -2196,22 +2175,22 @@
       <w:pPr>
         <w:pStyle w:val="Heading3"/>
       </w:pPr>
-      <w:bookmarkStart w:id="12" w:name="_Toc320807631"/>
+      <w:bookmarkStart w:id="13" w:name="_Toc320807631"/>
       <w:r>
         <w:t>Emission Type</w:t>
       </w:r>
-      <w:bookmarkEnd w:id="12"/>
+      <w:bookmarkEnd w:id="13"/>
     </w:p>
     <w:p/>
     <w:p>
       <w:pPr>
         <w:pStyle w:val="Heading3"/>
       </w:pPr>
-      <w:bookmarkStart w:id="13" w:name="_Toc320807632"/>
+      <w:bookmarkStart w:id="14" w:name="_Toc320807632"/>
       <w:r>
         <w:t>Emission Type Designation</w:t>
       </w:r>
-      <w:bookmarkEnd w:id="13"/>
+      <w:bookmarkEnd w:id="14"/>
     </w:p>
     <w:p>
       <w:r>
@@ -2233,7 +2212,7 @@
       <w:pPr>
         <w:pStyle w:val="Heading2"/>
       </w:pPr>
-      <w:bookmarkStart w:id="14" w:name="_Toc320807633"/>
+      <w:bookmarkStart w:id="15" w:name="_Toc320807633"/>
       <w:r>
         <w:t xml:space="preserve">Chapter 7 </w:t>
       </w:r>
@@ -2243,17 +2222,17 @@
       <w:r>
         <w:t>s</w:t>
       </w:r>
-      <w:bookmarkEnd w:id="14"/>
+      <w:bookmarkEnd w:id="15"/>
     </w:p>
     <w:p>
       <w:pPr>
         <w:pStyle w:val="Heading3"/>
       </w:pPr>
-      <w:bookmarkStart w:id="15" w:name="_Toc320807634"/>
+      <w:bookmarkStart w:id="16" w:name="_Toc320807634"/>
       <w:r>
         <w:t>Frequencies</w:t>
       </w:r>
-      <w:bookmarkEnd w:id="15"/>
+      <w:bookmarkEnd w:id="16"/>
     </w:p>
     <w:tbl>
       <w:tblPr>
@@ -2397,18 +2376,8 @@
         <w:t>ownlink channel shall be on 2m.</w:t>
       </w:r>
       <w:r>
-        <w:t xml:space="preserve"> 9600 </w:t>
-      </w:r>
-      <w:proofErr w:type="gramStart"/>
-      <w:r>
-        <w:t>baud</w:t>
-      </w:r>
-      <w:proofErr w:type="gramEnd"/>
-      <w:r>
-        <w:t xml:space="preserve"> was assumed to be a practical limit. </w:t>
-      </w:r>
-      <w:bookmarkStart w:id="16" w:name="_GoBack"/>
-      <w:bookmarkEnd w:id="16"/>
+        <w:t xml:space="preserve"> 9600 baud was assumed to be a practical limit. </w:t>
+      </w:r>
     </w:p>
     <w:p>
       <w:r>
@@ -2678,15 +2647,7 @@
     </w:p>
     <w:p>
       <w:r>
-        <w:t>The term for swapping in data when there is excess capacity is called “stat-</w:t>
-      </w:r>
-      <w:proofErr w:type="spellStart"/>
-      <w:r>
-        <w:t>muxing</w:t>
-      </w:r>
-      <w:proofErr w:type="spellEnd"/>
-      <w:r>
-        <w:t xml:space="preserve">”. </w:t>
+        <w:t xml:space="preserve">The term for swapping in data when there is excess capacity is called “stat-muxing”. </w:t>
       </w:r>
     </w:p>
     <w:p/>

</xml_diff>